<commit_message>
updated with comments and replacing of files -- just need to rename them
</commit_message>
<xml_diff>
--- a/The Report - word edition.docx
+++ b/The Report - word edition.docx
@@ -1,6 +1,6 @@
 
 <file path=word/document.xml><?xml version="1.0" encoding="utf-8"?>
-<w:document xmlns:wpc="http://schemas.microsoft.com/office/word/2010/wordprocessingCanvas" xmlns:cx="http://schemas.microsoft.com/office/drawing/2014/chartex" xmlns:cx1="http://schemas.microsoft.com/office/drawing/2015/9/8/chartex" xmlns:cx2="http://schemas.microsoft.com/office/drawing/2015/10/21/chartex" xmlns:cx3="http://schemas.microsoft.com/office/drawing/2016/5/9/chartex" xmlns:cx4="http://schemas.microsoft.com/office/drawing/2016/5/10/chartex" xmlns:cx5="http://schemas.microsoft.com/office/drawing/2016/5/11/chartex" xmlns:cx6="http://schemas.microsoft.com/office/drawing/2016/5/12/chartex" xmlns:cx7="http://schemas.microsoft.com/office/drawing/2016/5/13/chartex" xmlns:cx8="http://schemas.microsoft.com/office/drawing/2016/5/14/chartex" xmlns:mc="http://schemas.openxmlformats.org/markup-compatibility/2006" xmlns:aink="http://schemas.microsoft.com/office/drawing/2016/ink" xmlns:am3d="http://schemas.microsoft.com/office/drawing/2017/model3d" xmlns:o="urn:schemas-microsoft-com:office:office" xmlns:oel="http://schemas.microsoft.com/office/2019/extlst" xmlns:r="http://schemas.openxmlformats.org/officeDocument/2006/relationships" xmlns:m="http://schemas.openxmlformats.org/officeDocument/2006/math" xmlns:v="urn:schemas-microsoft-com:vml" xmlns:wp14="http://schemas.microsoft.com/office/word/2010/wordprocessingDrawing" xmlns:wp="http://schemas.openxmlformats.org/drawingml/2006/wordprocessingDrawing" xmlns:w10="urn:schemas-microsoft-com:office:word" xmlns:w="http://schemas.openxmlformats.org/wordprocessingml/2006/main" xmlns:w14="http://schemas.microsoft.com/office/word/2010/wordml" xmlns:w15="http://schemas.microsoft.com/office/word/2012/wordml" xmlns:w16cex="http://schemas.microsoft.com/office/word/2018/wordml/cex" xmlns:w16cid="http://schemas.microsoft.com/office/word/2016/wordml/cid" xmlns:w16="http://schemas.microsoft.com/office/word/2018/wordml" xmlns:w16sdtdh="http://schemas.microsoft.com/office/word/2020/wordml/sdtdatahash" xmlns:w16se="http://schemas.microsoft.com/office/word/2015/wordml/symex" xmlns:wpg="http://schemas.microsoft.com/office/word/2010/wordprocessingGroup" xmlns:wpi="http://schemas.microsoft.com/office/word/2010/wordprocessingInk" xmlns:wne="http://schemas.microsoft.com/office/word/2006/wordml" xmlns:wps="http://schemas.microsoft.com/office/word/2010/wordprocessingShape" mc:Ignorable="w14 w15 w16se w16cid w16 w16cex w16sdtdh wp14">
+<w:document xmlns:wpc="http://schemas.microsoft.com/office/word/2010/wordprocessingCanvas" xmlns:cx="http://schemas.microsoft.com/office/drawing/2014/chartex" xmlns:cx1="http://schemas.microsoft.com/office/drawing/2015/9/8/chartex" xmlns:cx2="http://schemas.microsoft.com/office/drawing/2015/10/21/chartex" xmlns:cx3="http://schemas.microsoft.com/office/drawing/2016/5/9/chartex" xmlns:cx4="http://schemas.microsoft.com/office/drawing/2016/5/10/chartex" xmlns:cx5="http://schemas.microsoft.com/office/drawing/2016/5/11/chartex" xmlns:cx6="http://schemas.microsoft.com/office/drawing/2016/5/12/chartex" xmlns:cx7="http://schemas.microsoft.com/office/drawing/2016/5/13/chartex" xmlns:cx8="http://schemas.microsoft.com/office/drawing/2016/5/14/chartex" xmlns:mc="http://schemas.openxmlformats.org/markup-compatibility/2006" xmlns:aink="http://schemas.microsoft.com/office/drawing/2016/ink" xmlns:am3d="http://schemas.microsoft.com/office/drawing/2017/model3d" xmlns:o="urn:schemas-microsoft-com:office:office" xmlns:r="http://schemas.openxmlformats.org/officeDocument/2006/relationships" xmlns:m="http://schemas.openxmlformats.org/officeDocument/2006/math" xmlns:v="urn:schemas-microsoft-com:vml" xmlns:wp14="http://schemas.microsoft.com/office/word/2010/wordprocessingDrawing" xmlns:wp="http://schemas.openxmlformats.org/drawingml/2006/wordprocessingDrawing" xmlns:w10="urn:schemas-microsoft-com:office:word" xmlns:w="http://schemas.openxmlformats.org/wordprocessingml/2006/main" xmlns:w14="http://schemas.microsoft.com/office/word/2010/wordml" xmlns:w15="http://schemas.microsoft.com/office/word/2012/wordml" xmlns:w16cex="http://schemas.microsoft.com/office/word/2018/wordml/cex" xmlns:w16cid="http://schemas.microsoft.com/office/word/2016/wordml/cid" xmlns:w16="http://schemas.microsoft.com/office/word/2018/wordml" xmlns:w16sdtdh="http://schemas.microsoft.com/office/word/2020/wordml/sdtdatahash" xmlns:w16se="http://schemas.microsoft.com/office/word/2015/wordml/symex" xmlns:wpg="http://schemas.microsoft.com/office/word/2010/wordprocessingGroup" xmlns:wpi="http://schemas.microsoft.com/office/word/2010/wordprocessingInk" xmlns:wne="http://schemas.microsoft.com/office/word/2006/wordml" xmlns:wps="http://schemas.microsoft.com/office/word/2010/wordprocessingShape" mc:Ignorable="w14 w15 w16se w16cid w16 w16cex w16sdtdh wp14">
   <w:body>
     <w:p>
       <w:pPr>
@@ -47,374 +47,2216 @@
       </w:r>
     </w:p>
     <w:p>
-      <w:pPr>
-        <w:pStyle w:val="Heading5"/>
+      <w:r>
+        <w:tab/>
+      </w:r>
+    </w:p>
+    <w:sdt>
+      <w:sdtPr>
         <w:rPr>
-          <w:sz w:val="40"/>
-          <w:szCs w:val="40"/>
+          <w:caps w:val="0"/>
+          <w:color w:val="auto"/>
+          <w:spacing w:val="0"/>
+          <w:sz w:val="20"/>
+          <w:szCs w:val="20"/>
         </w:rPr>
-      </w:pPr>
-      <w:r>
-        <w:rPr>
-          <w:sz w:val="40"/>
-          <w:szCs w:val="40"/>
-        </w:rPr>
-        <w:t>Contents</w:t>
-      </w:r>
-    </w:p>
-    <w:p>
-      <w:pPr>
-        <w:pStyle w:val="Heading6"/>
-      </w:pPr>
-      <w:r>
-        <w:t>ANALYSIS</w:t>
-      </w:r>
-    </w:p>
-    <w:p>
-      <w:r>
-        <w:t>Defining Project Research</w:t>
-      </w:r>
-    </w:p>
-    <w:p/>
-    <w:p>
-      <w:pPr>
-        <w:ind w:left="726"/>
-        <w:jc w:val="right"/>
-      </w:pPr>
-    </w:p>
-    <w:p/>
-    <w:p/>
-    <w:p>
-      <w:pPr>
-        <w:pStyle w:val="Heading6"/>
-      </w:pPr>
-      <w:r>
-        <w:t>D</w:t>
-      </w:r>
-      <w:r>
-        <w:t>ESIGN</w:t>
-      </w:r>
-    </w:p>
-    <w:p>
-      <w:r>
-        <w:t>Prototyping (</w:t>
-      </w:r>
-      <w:r>
-        <w:t xml:space="preserve">DPS </w:t>
-      </w:r>
-      <w:r>
-        <w:t>Maze Generation)</w:t>
-      </w:r>
-    </w:p>
-    <w:p/>
-    <w:p>
-      <w:pPr>
-        <w:pStyle w:val="Heading6"/>
-      </w:pPr>
-      <w:r>
-        <w:t>T</w:t>
-      </w:r>
-      <w:r>
-        <w:t>ESTING</w:t>
-      </w:r>
-    </w:p>
-    <w:p/>
-    <w:p/>
-    <w:p>
-      <w:pPr>
-        <w:pStyle w:val="Heading6"/>
-      </w:pPr>
-      <w:r>
-        <w:t>M</w:t>
-      </w:r>
-      <w:r>
-        <w:t>AINTENANCE</w:t>
-      </w:r>
-    </w:p>
-    <w:p/>
-    <w:p/>
-    <w:p>
-      <w:pPr>
-        <w:pStyle w:val="Heading6"/>
-      </w:pPr>
-      <w:r>
-        <w:t>USER GUIDE</w:t>
-      </w:r>
-    </w:p>
-    <w:p/>
-    <w:p/>
-    <w:p>
-      <w:pPr>
-        <w:pStyle w:val="Heading6"/>
-      </w:pPr>
-      <w:r>
-        <w:t>EV</w:t>
-      </w:r>
-      <w:r>
-        <w:t>ALUATION</w:t>
-      </w:r>
-    </w:p>
+        <w:id w:val="876418199"/>
+        <w:docPartObj>
+          <w:docPartGallery w:val="Table of Contents"/>
+          <w:docPartUnique/>
+        </w:docPartObj>
+      </w:sdtPr>
+      <w:sdtEndPr/>
+      <w:sdtContent>
+        <w:p>
+          <w:pPr>
+            <w:pStyle w:val="TOCHeading"/>
+          </w:pPr>
+          <w:r>
+            <w:t>Table of Contents</w:t>
+          </w:r>
+        </w:p>
+        <w:p>
+          <w:pPr>
+            <w:pStyle w:val="TOC1"/>
+            <w:tabs>
+              <w:tab w:val="right" w:leader="dot" w:pos="9016"/>
+            </w:tabs>
+            <w:rPr>
+              <w:noProof/>
+              <w:sz w:val="22"/>
+              <w:szCs w:val="22"/>
+              <w:lang w:eastAsia="en-GB"/>
+            </w:rPr>
+          </w:pPr>
+          <w:r>
+            <w:fldChar w:fldCharType="begin"/>
+          </w:r>
+          <w:r>
+            <w:instrText>TOC \o "1-3" \h \z \u</w:instrText>
+          </w:r>
+          <w:r>
+            <w:fldChar w:fldCharType="separate"/>
+          </w:r>
+          <w:hyperlink w:anchor="_Toc146275604" w:history="1">
+            <w:r>
+              <w:rPr>
+                <w:rStyle w:val="Hyperlink"/>
+                <w:noProof/>
+              </w:rPr>
+              <w:t>ANALYSIS</w:t>
+            </w:r>
+            <w:r>
+              <w:rPr>
+                <w:noProof/>
+                <w:webHidden/>
+              </w:rPr>
+              <w:tab/>
+            </w:r>
+            <w:r>
+              <w:rPr>
+                <w:noProof/>
+                <w:webHidden/>
+              </w:rPr>
+              <w:fldChar w:fldCharType="begin"/>
+            </w:r>
+            <w:r>
+              <w:rPr>
+                <w:noProof/>
+                <w:webHidden/>
+              </w:rPr>
+              <w:instrText xml:space="preserve"> PAGEREF _Toc146275604 \h </w:instrText>
+            </w:r>
+            <w:r>
+              <w:rPr>
+                <w:noProof/>
+                <w:webHidden/>
+              </w:rPr>
+            </w:r>
+            <w:r>
+              <w:rPr>
+                <w:noProof/>
+                <w:webHidden/>
+              </w:rPr>
+              <w:fldChar w:fldCharType="separate"/>
+            </w:r>
+            <w:r>
+              <w:rPr>
+                <w:noProof/>
+                <w:webHidden/>
+              </w:rPr>
+              <w:t>2</w:t>
+            </w:r>
+            <w:r>
+              <w:rPr>
+                <w:noProof/>
+                <w:webHidden/>
+              </w:rPr>
+              <w:fldChar w:fldCharType="end"/>
+            </w:r>
+          </w:hyperlink>
+        </w:p>
+        <w:p>
+          <w:pPr>
+            <w:pStyle w:val="TOC2"/>
+            <w:tabs>
+              <w:tab w:val="right" w:leader="dot" w:pos="9016"/>
+            </w:tabs>
+            <w:rPr>
+              <w:noProof/>
+              <w:sz w:val="22"/>
+              <w:szCs w:val="22"/>
+              <w:lang w:eastAsia="en-GB"/>
+            </w:rPr>
+          </w:pPr>
+          <w:hyperlink w:anchor="_Toc146275605" w:history="1">
+            <w:r>
+              <w:rPr>
+                <w:rStyle w:val="Hyperlink"/>
+                <w:noProof/>
+              </w:rPr>
+              <w:t>Problem statement</w:t>
+            </w:r>
+            <w:r>
+              <w:rPr>
+                <w:noProof/>
+                <w:webHidden/>
+              </w:rPr>
+              <w:tab/>
+            </w:r>
+            <w:r>
+              <w:rPr>
+                <w:noProof/>
+                <w:webHidden/>
+              </w:rPr>
+              <w:fldChar w:fldCharType="begin"/>
+            </w:r>
+            <w:r>
+              <w:rPr>
+                <w:noProof/>
+                <w:webHidden/>
+              </w:rPr>
+              <w:instrText xml:space="preserve"> PAGEREF _Toc146275605 \h </w:instrText>
+            </w:r>
+            <w:r>
+              <w:rPr>
+                <w:noProof/>
+                <w:webHidden/>
+              </w:rPr>
+            </w:r>
+            <w:r>
+              <w:rPr>
+                <w:noProof/>
+                <w:webHidden/>
+              </w:rPr>
+              <w:fldChar w:fldCharType="separate"/>
+            </w:r>
+            <w:r>
+              <w:rPr>
+                <w:noProof/>
+                <w:webHidden/>
+              </w:rPr>
+              <w:t>2</w:t>
+            </w:r>
+            <w:r>
+              <w:rPr>
+                <w:noProof/>
+                <w:webHidden/>
+              </w:rPr>
+              <w:fldChar w:fldCharType="end"/>
+            </w:r>
+          </w:hyperlink>
+        </w:p>
+        <w:p>
+          <w:pPr>
+            <w:pStyle w:val="TOC2"/>
+            <w:tabs>
+              <w:tab w:val="right" w:leader="dot" w:pos="9016"/>
+            </w:tabs>
+            <w:rPr>
+              <w:noProof/>
+              <w:sz w:val="22"/>
+              <w:szCs w:val="22"/>
+              <w:lang w:eastAsia="en-GB"/>
+            </w:rPr>
+          </w:pPr>
+          <w:hyperlink w:anchor="_Toc146275606" w:history="1">
+            <w:r>
+              <w:rPr>
+                <w:rStyle w:val="Hyperlink"/>
+                <w:noProof/>
+              </w:rPr>
+              <w:t>Research outline</w:t>
+            </w:r>
+            <w:r>
+              <w:rPr>
+                <w:noProof/>
+                <w:webHidden/>
+              </w:rPr>
+              <w:tab/>
+            </w:r>
+            <w:r>
+              <w:rPr>
+                <w:noProof/>
+                <w:webHidden/>
+              </w:rPr>
+              <w:fldChar w:fldCharType="begin"/>
+            </w:r>
+            <w:r>
+              <w:rPr>
+                <w:noProof/>
+                <w:webHidden/>
+              </w:rPr>
+              <w:instrText xml:space="preserve"> PAGEREF _Toc146275606 \h </w:instrText>
+            </w:r>
+            <w:r>
+              <w:rPr>
+                <w:noProof/>
+                <w:webHidden/>
+              </w:rPr>
+            </w:r>
+            <w:r>
+              <w:rPr>
+                <w:noProof/>
+                <w:webHidden/>
+              </w:rPr>
+              <w:fldChar w:fldCharType="separate"/>
+            </w:r>
+            <w:r>
+              <w:rPr>
+                <w:noProof/>
+                <w:webHidden/>
+              </w:rPr>
+              <w:t>2</w:t>
+            </w:r>
+            <w:r>
+              <w:rPr>
+                <w:noProof/>
+                <w:webHidden/>
+              </w:rPr>
+              <w:fldChar w:fldCharType="end"/>
+            </w:r>
+          </w:hyperlink>
+        </w:p>
+        <w:p>
+          <w:pPr>
+            <w:pStyle w:val="TOC2"/>
+            <w:tabs>
+              <w:tab w:val="right" w:leader="dot" w:pos="9016"/>
+            </w:tabs>
+            <w:rPr>
+              <w:noProof/>
+              <w:sz w:val="22"/>
+              <w:szCs w:val="22"/>
+              <w:lang w:eastAsia="en-GB"/>
+            </w:rPr>
+          </w:pPr>
+          <w:hyperlink w:anchor="_Toc146275607" w:history="1">
+            <w:r>
+              <w:rPr>
+                <w:rStyle w:val="Hyperlink"/>
+                <w:noProof/>
+              </w:rPr>
+              <w:t>Further research</w:t>
+            </w:r>
+            <w:r>
+              <w:rPr>
+                <w:noProof/>
+                <w:webHidden/>
+              </w:rPr>
+              <w:tab/>
+            </w:r>
+            <w:r>
+              <w:rPr>
+                <w:noProof/>
+                <w:webHidden/>
+              </w:rPr>
+              <w:fldChar w:fldCharType="begin"/>
+            </w:r>
+            <w:r>
+              <w:rPr>
+                <w:noProof/>
+                <w:webHidden/>
+              </w:rPr>
+              <w:instrText xml:space="preserve"> PAGEREF _Toc146275607 \h </w:instrText>
+            </w:r>
+            <w:r>
+              <w:rPr>
+                <w:noProof/>
+                <w:webHidden/>
+              </w:rPr>
+            </w:r>
+            <w:r>
+              <w:rPr>
+                <w:noProof/>
+                <w:webHidden/>
+              </w:rPr>
+              <w:fldChar w:fldCharType="separate"/>
+            </w:r>
+            <w:r>
+              <w:rPr>
+                <w:noProof/>
+                <w:webHidden/>
+              </w:rPr>
+              <w:t>2</w:t>
+            </w:r>
+            <w:r>
+              <w:rPr>
+                <w:noProof/>
+                <w:webHidden/>
+              </w:rPr>
+              <w:fldChar w:fldCharType="end"/>
+            </w:r>
+          </w:hyperlink>
+        </w:p>
+        <w:p>
+          <w:pPr>
+            <w:pStyle w:val="TOC2"/>
+            <w:tabs>
+              <w:tab w:val="right" w:leader="dot" w:pos="9016"/>
+            </w:tabs>
+            <w:rPr>
+              <w:noProof/>
+              <w:sz w:val="22"/>
+              <w:szCs w:val="22"/>
+              <w:lang w:eastAsia="en-GB"/>
+            </w:rPr>
+          </w:pPr>
+          <w:hyperlink w:anchor="_Toc146275608" w:history="1">
+            <w:r>
+              <w:rPr>
+                <w:rStyle w:val="Hyperlink"/>
+                <w:noProof/>
+              </w:rPr>
+              <w:t>Identify end user</w:t>
+            </w:r>
+            <w:r>
+              <w:rPr>
+                <w:noProof/>
+                <w:webHidden/>
+              </w:rPr>
+              <w:tab/>
+            </w:r>
+            <w:r>
+              <w:rPr>
+                <w:noProof/>
+                <w:webHidden/>
+              </w:rPr>
+              <w:fldChar w:fldCharType="begin"/>
+            </w:r>
+            <w:r>
+              <w:rPr>
+                <w:noProof/>
+                <w:webHidden/>
+              </w:rPr>
+              <w:instrText xml:space="preserve"> PAGEREF _Toc146275608 \h </w:instrText>
+            </w:r>
+            <w:r>
+              <w:rPr>
+                <w:noProof/>
+                <w:webHidden/>
+              </w:rPr>
+            </w:r>
+            <w:r>
+              <w:rPr>
+                <w:noProof/>
+                <w:webHidden/>
+              </w:rPr>
+              <w:fldChar w:fldCharType="separate"/>
+            </w:r>
+            <w:r>
+              <w:rPr>
+                <w:noProof/>
+                <w:webHidden/>
+              </w:rPr>
+              <w:t>2</w:t>
+            </w:r>
+            <w:r>
+              <w:rPr>
+                <w:noProof/>
+                <w:webHidden/>
+              </w:rPr>
+              <w:fldChar w:fldCharType="end"/>
+            </w:r>
+          </w:hyperlink>
+        </w:p>
+        <w:p>
+          <w:pPr>
+            <w:pStyle w:val="TOC2"/>
+            <w:tabs>
+              <w:tab w:val="right" w:leader="dot" w:pos="9016"/>
+            </w:tabs>
+            <w:rPr>
+              <w:noProof/>
+              <w:sz w:val="22"/>
+              <w:szCs w:val="22"/>
+              <w:lang w:eastAsia="en-GB"/>
+            </w:rPr>
+          </w:pPr>
+          <w:hyperlink w:anchor="_Toc146275609" w:history="1">
+            <w:r>
+              <w:rPr>
+                <w:rStyle w:val="Hyperlink"/>
+                <w:noProof/>
+              </w:rPr>
+              <w:t>Background</w:t>
+            </w:r>
+            <w:r>
+              <w:rPr>
+                <w:noProof/>
+                <w:webHidden/>
+              </w:rPr>
+              <w:tab/>
+            </w:r>
+            <w:r>
+              <w:rPr>
+                <w:noProof/>
+                <w:webHidden/>
+              </w:rPr>
+              <w:fldChar w:fldCharType="begin"/>
+            </w:r>
+            <w:r>
+              <w:rPr>
+                <w:noProof/>
+                <w:webHidden/>
+              </w:rPr>
+              <w:instrText xml:space="preserve"> PAGEREF _Toc146275609 \h </w:instrText>
+            </w:r>
+            <w:r>
+              <w:rPr>
+                <w:noProof/>
+                <w:webHidden/>
+              </w:rPr>
+            </w:r>
+            <w:r>
+              <w:rPr>
+                <w:noProof/>
+                <w:webHidden/>
+              </w:rPr>
+              <w:fldChar w:fldCharType="separate"/>
+            </w:r>
+            <w:r>
+              <w:rPr>
+                <w:noProof/>
+                <w:webHidden/>
+              </w:rPr>
+              <w:t>2</w:t>
+            </w:r>
+            <w:r>
+              <w:rPr>
+                <w:noProof/>
+                <w:webHidden/>
+              </w:rPr>
+              <w:fldChar w:fldCharType="end"/>
+            </w:r>
+          </w:hyperlink>
+        </w:p>
+        <w:p>
+          <w:pPr>
+            <w:pStyle w:val="TOC2"/>
+            <w:tabs>
+              <w:tab w:val="right" w:leader="dot" w:pos="9016"/>
+            </w:tabs>
+            <w:rPr>
+              <w:noProof/>
+              <w:sz w:val="22"/>
+              <w:szCs w:val="22"/>
+              <w:lang w:eastAsia="en-GB"/>
+            </w:rPr>
+          </w:pPr>
+          <w:hyperlink w:anchor="_Toc146275610" w:history="1">
+            <w:r>
+              <w:rPr>
+                <w:rStyle w:val="Hyperlink"/>
+                <w:noProof/>
+              </w:rPr>
+              <w:t>Objectives</w:t>
+            </w:r>
+            <w:r>
+              <w:rPr>
+                <w:noProof/>
+                <w:webHidden/>
+              </w:rPr>
+              <w:tab/>
+            </w:r>
+            <w:r>
+              <w:rPr>
+                <w:noProof/>
+                <w:webHidden/>
+              </w:rPr>
+              <w:fldChar w:fldCharType="begin"/>
+            </w:r>
+            <w:r>
+              <w:rPr>
+                <w:noProof/>
+                <w:webHidden/>
+              </w:rPr>
+              <w:instrText xml:space="preserve"> PAGEREF _Toc146275610 \h </w:instrText>
+            </w:r>
+            <w:r>
+              <w:rPr>
+                <w:noProof/>
+                <w:webHidden/>
+              </w:rPr>
+            </w:r>
+            <w:r>
+              <w:rPr>
+                <w:noProof/>
+                <w:webHidden/>
+              </w:rPr>
+              <w:fldChar w:fldCharType="separate"/>
+            </w:r>
+            <w:r>
+              <w:rPr>
+                <w:noProof/>
+                <w:webHidden/>
+              </w:rPr>
+              <w:t>2</w:t>
+            </w:r>
+            <w:r>
+              <w:rPr>
+                <w:noProof/>
+                <w:webHidden/>
+              </w:rPr>
+              <w:fldChar w:fldCharType="end"/>
+            </w:r>
+          </w:hyperlink>
+        </w:p>
+        <w:p>
+          <w:pPr>
+            <w:pStyle w:val="TOC2"/>
+            <w:tabs>
+              <w:tab w:val="right" w:leader="dot" w:pos="9016"/>
+            </w:tabs>
+            <w:rPr>
+              <w:noProof/>
+              <w:sz w:val="22"/>
+              <w:szCs w:val="22"/>
+              <w:lang w:eastAsia="en-GB"/>
+            </w:rPr>
+          </w:pPr>
+          <w:hyperlink w:anchor="_Toc146275611" w:history="1">
+            <w:r>
+              <w:rPr>
+                <w:rStyle w:val="Hyperlink"/>
+                <w:noProof/>
+              </w:rPr>
+              <w:t>SMART objectives</w:t>
+            </w:r>
+            <w:r>
+              <w:rPr>
+                <w:noProof/>
+                <w:webHidden/>
+              </w:rPr>
+              <w:tab/>
+            </w:r>
+            <w:r>
+              <w:rPr>
+                <w:noProof/>
+                <w:webHidden/>
+              </w:rPr>
+              <w:fldChar w:fldCharType="begin"/>
+            </w:r>
+            <w:r>
+              <w:rPr>
+                <w:noProof/>
+                <w:webHidden/>
+              </w:rPr>
+              <w:instrText xml:space="preserve"> PAGEREF _Toc146275611 \h </w:instrText>
+            </w:r>
+            <w:r>
+              <w:rPr>
+                <w:noProof/>
+                <w:webHidden/>
+              </w:rPr>
+            </w:r>
+            <w:r>
+              <w:rPr>
+                <w:noProof/>
+                <w:webHidden/>
+              </w:rPr>
+              <w:fldChar w:fldCharType="separate"/>
+            </w:r>
+            <w:r>
+              <w:rPr>
+                <w:noProof/>
+                <w:webHidden/>
+              </w:rPr>
+              <w:t>3</w:t>
+            </w:r>
+            <w:r>
+              <w:rPr>
+                <w:noProof/>
+                <w:webHidden/>
+              </w:rPr>
+              <w:fldChar w:fldCharType="end"/>
+            </w:r>
+          </w:hyperlink>
+        </w:p>
+        <w:p>
+          <w:pPr>
+            <w:pStyle w:val="TOC2"/>
+            <w:tabs>
+              <w:tab w:val="right" w:leader="dot" w:pos="9016"/>
+            </w:tabs>
+            <w:rPr>
+              <w:noProof/>
+              <w:sz w:val="22"/>
+              <w:szCs w:val="22"/>
+              <w:lang w:eastAsia="en-GB"/>
+            </w:rPr>
+          </w:pPr>
+          <w:hyperlink w:anchor="_Toc146275612" w:history="1">
+            <w:r>
+              <w:rPr>
+                <w:rStyle w:val="Hyperlink"/>
+                <w:noProof/>
+              </w:rPr>
+              <w:t>Modelling (diagrams)</w:t>
+            </w:r>
+            <w:r>
+              <w:rPr>
+                <w:noProof/>
+                <w:webHidden/>
+              </w:rPr>
+              <w:tab/>
+            </w:r>
+            <w:r>
+              <w:rPr>
+                <w:noProof/>
+                <w:webHidden/>
+              </w:rPr>
+              <w:fldChar w:fldCharType="begin"/>
+            </w:r>
+            <w:r>
+              <w:rPr>
+                <w:noProof/>
+                <w:webHidden/>
+              </w:rPr>
+              <w:instrText xml:space="preserve"> PAGEREF _Toc146275612 \h </w:instrText>
+            </w:r>
+            <w:r>
+              <w:rPr>
+                <w:noProof/>
+                <w:webHidden/>
+              </w:rPr>
+            </w:r>
+            <w:r>
+              <w:rPr>
+                <w:noProof/>
+                <w:webHidden/>
+              </w:rPr>
+              <w:fldChar w:fldCharType="separate"/>
+            </w:r>
+            <w:r>
+              <w:rPr>
+                <w:noProof/>
+                <w:webHidden/>
+              </w:rPr>
+              <w:t>3</w:t>
+            </w:r>
+            <w:r>
+              <w:rPr>
+                <w:noProof/>
+                <w:webHidden/>
+              </w:rPr>
+              <w:fldChar w:fldCharType="end"/>
+            </w:r>
+          </w:hyperlink>
+        </w:p>
+        <w:p>
+          <w:pPr>
+            <w:pStyle w:val="TOC2"/>
+            <w:tabs>
+              <w:tab w:val="right" w:leader="dot" w:pos="9016"/>
+            </w:tabs>
+            <w:rPr>
+              <w:noProof/>
+              <w:sz w:val="22"/>
+              <w:szCs w:val="22"/>
+              <w:lang w:eastAsia="en-GB"/>
+            </w:rPr>
+          </w:pPr>
+          <w:hyperlink w:anchor="_Toc146275613" w:history="1">
+            <w:r>
+              <w:rPr>
+                <w:rStyle w:val="Hyperlink"/>
+                <w:noProof/>
+              </w:rPr>
+              <w:t>Prototyping and critical path</w:t>
+            </w:r>
+            <w:r>
+              <w:rPr>
+                <w:noProof/>
+                <w:webHidden/>
+              </w:rPr>
+              <w:tab/>
+            </w:r>
+            <w:r>
+              <w:rPr>
+                <w:noProof/>
+                <w:webHidden/>
+              </w:rPr>
+              <w:fldChar w:fldCharType="begin"/>
+            </w:r>
+            <w:r>
+              <w:rPr>
+                <w:noProof/>
+                <w:webHidden/>
+              </w:rPr>
+              <w:instrText xml:space="preserve"> PAGEREF _Toc146275613 \h </w:instrText>
+            </w:r>
+            <w:r>
+              <w:rPr>
+                <w:noProof/>
+                <w:webHidden/>
+              </w:rPr>
+            </w:r>
+            <w:r>
+              <w:rPr>
+                <w:noProof/>
+                <w:webHidden/>
+              </w:rPr>
+              <w:fldChar w:fldCharType="separate"/>
+            </w:r>
+            <w:r>
+              <w:rPr>
+                <w:noProof/>
+                <w:webHidden/>
+              </w:rPr>
+              <w:t>3</w:t>
+            </w:r>
+            <w:r>
+              <w:rPr>
+                <w:noProof/>
+                <w:webHidden/>
+              </w:rPr>
+              <w:fldChar w:fldCharType="end"/>
+            </w:r>
+          </w:hyperlink>
+        </w:p>
+        <w:p>
+          <w:pPr>
+            <w:pStyle w:val="TOC1"/>
+            <w:tabs>
+              <w:tab w:val="right" w:leader="dot" w:pos="9016"/>
+            </w:tabs>
+            <w:rPr>
+              <w:noProof/>
+              <w:sz w:val="22"/>
+              <w:szCs w:val="22"/>
+              <w:lang w:eastAsia="en-GB"/>
+            </w:rPr>
+          </w:pPr>
+          <w:hyperlink w:anchor="_Toc146275614" w:history="1">
+            <w:r>
+              <w:rPr>
+                <w:rStyle w:val="Hyperlink"/>
+                <w:noProof/>
+              </w:rPr>
+              <w:t>DESIGN</w:t>
+            </w:r>
+            <w:r>
+              <w:rPr>
+                <w:noProof/>
+                <w:webHidden/>
+              </w:rPr>
+              <w:tab/>
+            </w:r>
+            <w:r>
+              <w:rPr>
+                <w:noProof/>
+                <w:webHidden/>
+              </w:rPr>
+              <w:fldChar w:fldCharType="begin"/>
+            </w:r>
+            <w:r>
+              <w:rPr>
+                <w:noProof/>
+                <w:webHidden/>
+              </w:rPr>
+              <w:instrText xml:space="preserve"> PAGEREF _Toc146275614 \h </w:instrText>
+            </w:r>
+            <w:r>
+              <w:rPr>
+                <w:noProof/>
+                <w:webHidden/>
+              </w:rPr>
+            </w:r>
+            <w:r>
+              <w:rPr>
+                <w:noProof/>
+                <w:webHidden/>
+              </w:rPr>
+              <w:fldChar w:fldCharType="separate"/>
+            </w:r>
+            <w:r>
+              <w:rPr>
+                <w:noProof/>
+                <w:webHidden/>
+              </w:rPr>
+              <w:t>3</w:t>
+            </w:r>
+            <w:r>
+              <w:rPr>
+                <w:noProof/>
+                <w:webHidden/>
+              </w:rPr>
+              <w:fldChar w:fldCharType="end"/>
+            </w:r>
+          </w:hyperlink>
+        </w:p>
+        <w:p>
+          <w:pPr>
+            <w:pStyle w:val="TOC2"/>
+            <w:tabs>
+              <w:tab w:val="right" w:leader="dot" w:pos="9016"/>
+            </w:tabs>
+            <w:rPr>
+              <w:noProof/>
+              <w:sz w:val="22"/>
+              <w:szCs w:val="22"/>
+              <w:lang w:eastAsia="en-GB"/>
+            </w:rPr>
+          </w:pPr>
+          <w:hyperlink w:anchor="_Toc146275615" w:history="1">
+            <w:r>
+              <w:rPr>
+                <w:rStyle w:val="Hyperlink"/>
+                <w:noProof/>
+              </w:rPr>
+              <w:t>structure / hierarchy chart</w:t>
+            </w:r>
+            <w:r>
+              <w:rPr>
+                <w:noProof/>
+                <w:webHidden/>
+              </w:rPr>
+              <w:tab/>
+            </w:r>
+            <w:r>
+              <w:rPr>
+                <w:noProof/>
+                <w:webHidden/>
+              </w:rPr>
+              <w:fldChar w:fldCharType="begin"/>
+            </w:r>
+            <w:r>
+              <w:rPr>
+                <w:noProof/>
+                <w:webHidden/>
+              </w:rPr>
+              <w:instrText xml:space="preserve"> PAGEREF _Toc146275615 \h </w:instrText>
+            </w:r>
+            <w:r>
+              <w:rPr>
+                <w:noProof/>
+                <w:webHidden/>
+              </w:rPr>
+            </w:r>
+            <w:r>
+              <w:rPr>
+                <w:noProof/>
+                <w:webHidden/>
+              </w:rPr>
+              <w:fldChar w:fldCharType="separate"/>
+            </w:r>
+            <w:r>
+              <w:rPr>
+                <w:noProof/>
+                <w:webHidden/>
+              </w:rPr>
+              <w:t>3</w:t>
+            </w:r>
+            <w:r>
+              <w:rPr>
+                <w:noProof/>
+                <w:webHidden/>
+              </w:rPr>
+              <w:fldChar w:fldCharType="end"/>
+            </w:r>
+          </w:hyperlink>
+        </w:p>
+        <w:p>
+          <w:pPr>
+            <w:pStyle w:val="TOC2"/>
+            <w:tabs>
+              <w:tab w:val="right" w:leader="dot" w:pos="9016"/>
+            </w:tabs>
+            <w:rPr>
+              <w:noProof/>
+              <w:sz w:val="22"/>
+              <w:szCs w:val="22"/>
+              <w:lang w:eastAsia="en-GB"/>
+            </w:rPr>
+          </w:pPr>
+          <w:hyperlink w:anchor="_Toc146275616" w:history="1">
+            <w:r>
+              <w:rPr>
+                <w:rStyle w:val="Hyperlink"/>
+                <w:noProof/>
+              </w:rPr>
+              <w:t>System flowchart</w:t>
+            </w:r>
+            <w:r>
+              <w:rPr>
+                <w:noProof/>
+                <w:webHidden/>
+              </w:rPr>
+              <w:tab/>
+            </w:r>
+            <w:r>
+              <w:rPr>
+                <w:noProof/>
+                <w:webHidden/>
+              </w:rPr>
+              <w:fldChar w:fldCharType="begin"/>
+            </w:r>
+            <w:r>
+              <w:rPr>
+                <w:noProof/>
+                <w:webHidden/>
+              </w:rPr>
+              <w:instrText xml:space="preserve"> PAGEREF _Toc146275616 \h </w:instrText>
+            </w:r>
+            <w:r>
+              <w:rPr>
+                <w:noProof/>
+                <w:webHidden/>
+              </w:rPr>
+            </w:r>
+            <w:r>
+              <w:rPr>
+                <w:noProof/>
+                <w:webHidden/>
+              </w:rPr>
+              <w:fldChar w:fldCharType="separate"/>
+            </w:r>
+            <w:r>
+              <w:rPr>
+                <w:noProof/>
+                <w:webHidden/>
+              </w:rPr>
+              <w:t>3</w:t>
+            </w:r>
+            <w:r>
+              <w:rPr>
+                <w:noProof/>
+                <w:webHidden/>
+              </w:rPr>
+              <w:fldChar w:fldCharType="end"/>
+            </w:r>
+          </w:hyperlink>
+        </w:p>
+        <w:p>
+          <w:pPr>
+            <w:pStyle w:val="TOC2"/>
+            <w:tabs>
+              <w:tab w:val="right" w:leader="dot" w:pos="9016"/>
+            </w:tabs>
+            <w:rPr>
+              <w:noProof/>
+              <w:sz w:val="22"/>
+              <w:szCs w:val="22"/>
+              <w:lang w:eastAsia="en-GB"/>
+            </w:rPr>
+          </w:pPr>
+          <w:hyperlink w:anchor="_Toc146275617" w:history="1">
+            <w:r>
+              <w:rPr>
+                <w:rStyle w:val="Hyperlink"/>
+                <w:noProof/>
+              </w:rPr>
+              <w:t>DFD</w:t>
+            </w:r>
+            <w:r>
+              <w:rPr>
+                <w:noProof/>
+                <w:webHidden/>
+              </w:rPr>
+              <w:tab/>
+            </w:r>
+            <w:r>
+              <w:rPr>
+                <w:noProof/>
+                <w:webHidden/>
+              </w:rPr>
+              <w:fldChar w:fldCharType="begin"/>
+            </w:r>
+            <w:r>
+              <w:rPr>
+                <w:noProof/>
+                <w:webHidden/>
+              </w:rPr>
+              <w:instrText xml:space="preserve"> PAGEREF _Toc146275617 \h </w:instrText>
+            </w:r>
+            <w:r>
+              <w:rPr>
+                <w:noProof/>
+                <w:webHidden/>
+              </w:rPr>
+            </w:r>
+            <w:r>
+              <w:rPr>
+                <w:noProof/>
+                <w:webHidden/>
+              </w:rPr>
+              <w:fldChar w:fldCharType="separate"/>
+            </w:r>
+            <w:r>
+              <w:rPr>
+                <w:noProof/>
+                <w:webHidden/>
+              </w:rPr>
+              <w:t>3</w:t>
+            </w:r>
+            <w:r>
+              <w:rPr>
+                <w:noProof/>
+                <w:webHidden/>
+              </w:rPr>
+              <w:fldChar w:fldCharType="end"/>
+            </w:r>
+          </w:hyperlink>
+        </w:p>
+        <w:p>
+          <w:pPr>
+            <w:pStyle w:val="TOC2"/>
+            <w:tabs>
+              <w:tab w:val="right" w:leader="dot" w:pos="9016"/>
+            </w:tabs>
+            <w:rPr>
+              <w:noProof/>
+              <w:sz w:val="22"/>
+              <w:szCs w:val="22"/>
+              <w:lang w:eastAsia="en-GB"/>
+            </w:rPr>
+          </w:pPr>
+          <w:hyperlink w:anchor="_Toc146275618" w:history="1">
+            <w:r>
+              <w:rPr>
+                <w:rStyle w:val="Hyperlink"/>
+                <w:noProof/>
+              </w:rPr>
+              <w:t>Class diagram</w:t>
+            </w:r>
+            <w:r>
+              <w:rPr>
+                <w:noProof/>
+                <w:webHidden/>
+              </w:rPr>
+              <w:tab/>
+            </w:r>
+            <w:r>
+              <w:rPr>
+                <w:noProof/>
+                <w:webHidden/>
+              </w:rPr>
+              <w:fldChar w:fldCharType="begin"/>
+            </w:r>
+            <w:r>
+              <w:rPr>
+                <w:noProof/>
+                <w:webHidden/>
+              </w:rPr>
+              <w:instrText xml:space="preserve"> PAGEREF _Toc146275618 \h </w:instrText>
+            </w:r>
+            <w:r>
+              <w:rPr>
+                <w:noProof/>
+                <w:webHidden/>
+              </w:rPr>
+            </w:r>
+            <w:r>
+              <w:rPr>
+                <w:noProof/>
+                <w:webHidden/>
+              </w:rPr>
+              <w:fldChar w:fldCharType="separate"/>
+            </w:r>
+            <w:r>
+              <w:rPr>
+                <w:noProof/>
+                <w:webHidden/>
+              </w:rPr>
+              <w:t>3</w:t>
+            </w:r>
+            <w:r>
+              <w:rPr>
+                <w:noProof/>
+                <w:webHidden/>
+              </w:rPr>
+              <w:fldChar w:fldCharType="end"/>
+            </w:r>
+          </w:hyperlink>
+        </w:p>
+        <w:p>
+          <w:pPr>
+            <w:pStyle w:val="TOC2"/>
+            <w:tabs>
+              <w:tab w:val="right" w:leader="dot" w:pos="9016"/>
+            </w:tabs>
+            <w:rPr>
+              <w:noProof/>
+              <w:sz w:val="22"/>
+              <w:szCs w:val="22"/>
+              <w:lang w:eastAsia="en-GB"/>
+            </w:rPr>
+          </w:pPr>
+          <w:hyperlink w:anchor="_Toc146275619" w:history="1">
+            <w:r>
+              <w:rPr>
+                <w:rStyle w:val="Hyperlink"/>
+                <w:noProof/>
+              </w:rPr>
+              <w:t>Other diagrams</w:t>
+            </w:r>
+            <w:r>
+              <w:rPr>
+                <w:noProof/>
+                <w:webHidden/>
+              </w:rPr>
+              <w:tab/>
+            </w:r>
+            <w:r>
+              <w:rPr>
+                <w:noProof/>
+                <w:webHidden/>
+              </w:rPr>
+              <w:fldChar w:fldCharType="begin"/>
+            </w:r>
+            <w:r>
+              <w:rPr>
+                <w:noProof/>
+                <w:webHidden/>
+              </w:rPr>
+              <w:instrText xml:space="preserve"> PAGEREF _Toc146275619 \h </w:instrText>
+            </w:r>
+            <w:r>
+              <w:rPr>
+                <w:noProof/>
+                <w:webHidden/>
+              </w:rPr>
+            </w:r>
+            <w:r>
+              <w:rPr>
+                <w:noProof/>
+                <w:webHidden/>
+              </w:rPr>
+              <w:fldChar w:fldCharType="separate"/>
+            </w:r>
+            <w:r>
+              <w:rPr>
+                <w:noProof/>
+                <w:webHidden/>
+              </w:rPr>
+              <w:t>3</w:t>
+            </w:r>
+            <w:r>
+              <w:rPr>
+                <w:noProof/>
+                <w:webHidden/>
+              </w:rPr>
+              <w:fldChar w:fldCharType="end"/>
+            </w:r>
+          </w:hyperlink>
+        </w:p>
+        <w:p>
+          <w:pPr>
+            <w:pStyle w:val="TOC2"/>
+            <w:tabs>
+              <w:tab w:val="right" w:leader="dot" w:pos="9016"/>
+            </w:tabs>
+            <w:rPr>
+              <w:noProof/>
+              <w:sz w:val="22"/>
+              <w:szCs w:val="22"/>
+              <w:lang w:eastAsia="en-GB"/>
+            </w:rPr>
+          </w:pPr>
+          <w:hyperlink w:anchor="_Toc146275620" w:history="1">
+            <w:r>
+              <w:rPr>
+                <w:rStyle w:val="Hyperlink"/>
+                <w:noProof/>
+              </w:rPr>
+              <w:t>Algorithms (pseudocode/flowcharts)</w:t>
+            </w:r>
+            <w:r>
+              <w:rPr>
+                <w:noProof/>
+                <w:webHidden/>
+              </w:rPr>
+              <w:tab/>
+            </w:r>
+            <w:r>
+              <w:rPr>
+                <w:noProof/>
+                <w:webHidden/>
+              </w:rPr>
+              <w:fldChar w:fldCharType="begin"/>
+            </w:r>
+            <w:r>
+              <w:rPr>
+                <w:noProof/>
+                <w:webHidden/>
+              </w:rPr>
+              <w:instrText xml:space="preserve"> PAGEREF _Toc146275620 \h </w:instrText>
+            </w:r>
+            <w:r>
+              <w:rPr>
+                <w:noProof/>
+                <w:webHidden/>
+              </w:rPr>
+            </w:r>
+            <w:r>
+              <w:rPr>
+                <w:noProof/>
+                <w:webHidden/>
+              </w:rPr>
+              <w:fldChar w:fldCharType="separate"/>
+            </w:r>
+            <w:r>
+              <w:rPr>
+                <w:noProof/>
+                <w:webHidden/>
+              </w:rPr>
+              <w:t>3</w:t>
+            </w:r>
+            <w:r>
+              <w:rPr>
+                <w:noProof/>
+                <w:webHidden/>
+              </w:rPr>
+              <w:fldChar w:fldCharType="end"/>
+            </w:r>
+          </w:hyperlink>
+        </w:p>
+        <w:p>
+          <w:pPr>
+            <w:pStyle w:val="TOC2"/>
+            <w:tabs>
+              <w:tab w:val="right" w:leader="dot" w:pos="9016"/>
+            </w:tabs>
+            <w:rPr>
+              <w:noProof/>
+              <w:sz w:val="22"/>
+              <w:szCs w:val="22"/>
+              <w:lang w:eastAsia="en-GB"/>
+            </w:rPr>
+          </w:pPr>
+          <w:hyperlink w:anchor="_Toc146275621" w:history="1">
+            <w:r>
+              <w:rPr>
+                <w:rStyle w:val="Hyperlink"/>
+                <w:noProof/>
+              </w:rPr>
+              <w:t>Data structures</w:t>
+            </w:r>
+            <w:r>
+              <w:rPr>
+                <w:noProof/>
+                <w:webHidden/>
+              </w:rPr>
+              <w:tab/>
+            </w:r>
+            <w:r>
+              <w:rPr>
+                <w:noProof/>
+                <w:webHidden/>
+              </w:rPr>
+              <w:fldChar w:fldCharType="begin"/>
+            </w:r>
+            <w:r>
+              <w:rPr>
+                <w:noProof/>
+                <w:webHidden/>
+              </w:rPr>
+              <w:instrText xml:space="preserve"> PAGEREF _Toc146275621 \h </w:instrText>
+            </w:r>
+            <w:r>
+              <w:rPr>
+                <w:noProof/>
+                <w:webHidden/>
+              </w:rPr>
+            </w:r>
+            <w:r>
+              <w:rPr>
+                <w:noProof/>
+                <w:webHidden/>
+              </w:rPr>
+              <w:fldChar w:fldCharType="separate"/>
+            </w:r>
+            <w:r>
+              <w:rPr>
+                <w:noProof/>
+                <w:webHidden/>
+              </w:rPr>
+              <w:t>3</w:t>
+            </w:r>
+            <w:r>
+              <w:rPr>
+                <w:noProof/>
+                <w:webHidden/>
+              </w:rPr>
+              <w:fldChar w:fldCharType="end"/>
+            </w:r>
+          </w:hyperlink>
+        </w:p>
+        <w:p>
+          <w:pPr>
+            <w:pStyle w:val="TOC2"/>
+            <w:tabs>
+              <w:tab w:val="right" w:leader="dot" w:pos="9016"/>
+            </w:tabs>
+            <w:rPr>
+              <w:noProof/>
+              <w:sz w:val="22"/>
+              <w:szCs w:val="22"/>
+              <w:lang w:eastAsia="en-GB"/>
+            </w:rPr>
+          </w:pPr>
+          <w:hyperlink w:anchor="_Toc146275622" w:history="1">
+            <w:r>
+              <w:rPr>
+                <w:rStyle w:val="Hyperlink"/>
+                <w:noProof/>
+              </w:rPr>
+              <w:t>File structure and organisation</w:t>
+            </w:r>
+            <w:r>
+              <w:rPr>
+                <w:noProof/>
+                <w:webHidden/>
+              </w:rPr>
+              <w:tab/>
+            </w:r>
+            <w:r>
+              <w:rPr>
+                <w:noProof/>
+                <w:webHidden/>
+              </w:rPr>
+              <w:fldChar w:fldCharType="begin"/>
+            </w:r>
+            <w:r>
+              <w:rPr>
+                <w:noProof/>
+                <w:webHidden/>
+              </w:rPr>
+              <w:instrText xml:space="preserve"> PAGEREF _Toc146275622 \h </w:instrText>
+            </w:r>
+            <w:r>
+              <w:rPr>
+                <w:noProof/>
+                <w:webHidden/>
+              </w:rPr>
+            </w:r>
+            <w:r>
+              <w:rPr>
+                <w:noProof/>
+                <w:webHidden/>
+              </w:rPr>
+              <w:fldChar w:fldCharType="separate"/>
+            </w:r>
+            <w:r>
+              <w:rPr>
+                <w:noProof/>
+                <w:webHidden/>
+              </w:rPr>
+              <w:t>3</w:t>
+            </w:r>
+            <w:r>
+              <w:rPr>
+                <w:noProof/>
+                <w:webHidden/>
+              </w:rPr>
+              <w:fldChar w:fldCharType="end"/>
+            </w:r>
+          </w:hyperlink>
+        </w:p>
+        <w:p>
+          <w:pPr>
+            <w:pStyle w:val="TOC2"/>
+            <w:tabs>
+              <w:tab w:val="right" w:leader="dot" w:pos="9016"/>
+            </w:tabs>
+            <w:rPr>
+              <w:noProof/>
+              <w:sz w:val="22"/>
+              <w:szCs w:val="22"/>
+              <w:lang w:eastAsia="en-GB"/>
+            </w:rPr>
+          </w:pPr>
+          <w:hyperlink w:anchor="_Toc146275623" w:history="1">
+            <w:r>
+              <w:rPr>
+                <w:rStyle w:val="Hyperlink"/>
+                <w:noProof/>
+              </w:rPr>
+              <w:t>Database design</w:t>
+            </w:r>
+            <w:r>
+              <w:rPr>
+                <w:noProof/>
+                <w:webHidden/>
+              </w:rPr>
+              <w:tab/>
+            </w:r>
+            <w:r>
+              <w:rPr>
+                <w:noProof/>
+                <w:webHidden/>
+              </w:rPr>
+              <w:fldChar w:fldCharType="begin"/>
+            </w:r>
+            <w:r>
+              <w:rPr>
+                <w:noProof/>
+                <w:webHidden/>
+              </w:rPr>
+              <w:instrText xml:space="preserve"> PAGEREF _Toc146275623 \h </w:instrText>
+            </w:r>
+            <w:r>
+              <w:rPr>
+                <w:noProof/>
+                <w:webHidden/>
+              </w:rPr>
+            </w:r>
+            <w:r>
+              <w:rPr>
+                <w:noProof/>
+                <w:webHidden/>
+              </w:rPr>
+              <w:fldChar w:fldCharType="separate"/>
+            </w:r>
+            <w:r>
+              <w:rPr>
+                <w:noProof/>
+                <w:webHidden/>
+              </w:rPr>
+              <w:t>3</w:t>
+            </w:r>
+            <w:r>
+              <w:rPr>
+                <w:noProof/>
+                <w:webHidden/>
+              </w:rPr>
+              <w:fldChar w:fldCharType="end"/>
+            </w:r>
+          </w:hyperlink>
+        </w:p>
+        <w:p>
+          <w:pPr>
+            <w:pStyle w:val="TOC2"/>
+            <w:tabs>
+              <w:tab w:val="right" w:leader="dot" w:pos="9016"/>
+            </w:tabs>
+            <w:rPr>
+              <w:noProof/>
+              <w:sz w:val="22"/>
+              <w:szCs w:val="22"/>
+              <w:lang w:eastAsia="en-GB"/>
+            </w:rPr>
+          </w:pPr>
+          <w:hyperlink w:anchor="_Toc146275624" w:history="1">
+            <w:r>
+              <w:rPr>
+                <w:rStyle w:val="Hyperlink"/>
+                <w:noProof/>
+              </w:rPr>
+              <w:t>HCI</w:t>
+            </w:r>
+            <w:r>
+              <w:rPr>
+                <w:noProof/>
+                <w:webHidden/>
+              </w:rPr>
+              <w:tab/>
+            </w:r>
+            <w:r>
+              <w:rPr>
+                <w:noProof/>
+                <w:webHidden/>
+              </w:rPr>
+              <w:fldChar w:fldCharType="begin"/>
+            </w:r>
+            <w:r>
+              <w:rPr>
+                <w:noProof/>
+                <w:webHidden/>
+              </w:rPr>
+              <w:instrText xml:space="preserve"> PAGEREF _Toc146275624 \h </w:instrText>
+            </w:r>
+            <w:r>
+              <w:rPr>
+                <w:noProof/>
+                <w:webHidden/>
+              </w:rPr>
+            </w:r>
+            <w:r>
+              <w:rPr>
+                <w:noProof/>
+                <w:webHidden/>
+              </w:rPr>
+              <w:fldChar w:fldCharType="separate"/>
+            </w:r>
+            <w:r>
+              <w:rPr>
+                <w:noProof/>
+                <w:webHidden/>
+              </w:rPr>
+              <w:t>3</w:t>
+            </w:r>
+            <w:r>
+              <w:rPr>
+                <w:noProof/>
+                <w:webHidden/>
+              </w:rPr>
+              <w:fldChar w:fldCharType="end"/>
+            </w:r>
+          </w:hyperlink>
+        </w:p>
+        <w:p>
+          <w:pPr>
+            <w:pStyle w:val="TOC2"/>
+            <w:tabs>
+              <w:tab w:val="right" w:leader="dot" w:pos="9016"/>
+            </w:tabs>
+            <w:rPr>
+              <w:noProof/>
+              <w:sz w:val="22"/>
+              <w:szCs w:val="22"/>
+              <w:lang w:eastAsia="en-GB"/>
+            </w:rPr>
+          </w:pPr>
+          <w:hyperlink w:anchor="_Toc146275625" w:history="1">
+            <w:r>
+              <w:rPr>
+                <w:rStyle w:val="Hyperlink"/>
+                <w:noProof/>
+              </w:rPr>
+              <w:t>Hardware selection/design</w:t>
+            </w:r>
+            <w:r>
+              <w:rPr>
+                <w:noProof/>
+                <w:webHidden/>
+              </w:rPr>
+              <w:tab/>
+            </w:r>
+            <w:r>
+              <w:rPr>
+                <w:noProof/>
+                <w:webHidden/>
+              </w:rPr>
+              <w:fldChar w:fldCharType="begin"/>
+            </w:r>
+            <w:r>
+              <w:rPr>
+                <w:noProof/>
+                <w:webHidden/>
+              </w:rPr>
+              <w:instrText xml:space="preserve"> PAGEREF _Toc146275625 \h </w:instrText>
+            </w:r>
+            <w:r>
+              <w:rPr>
+                <w:noProof/>
+                <w:webHidden/>
+              </w:rPr>
+            </w:r>
+            <w:r>
+              <w:rPr>
+                <w:noProof/>
+                <w:webHidden/>
+              </w:rPr>
+              <w:fldChar w:fldCharType="separate"/>
+            </w:r>
+            <w:r>
+              <w:rPr>
+                <w:noProof/>
+                <w:webHidden/>
+              </w:rPr>
+              <w:t>3</w:t>
+            </w:r>
+            <w:r>
+              <w:rPr>
+                <w:noProof/>
+                <w:webHidden/>
+              </w:rPr>
+              <w:fldChar w:fldCharType="end"/>
+            </w:r>
+          </w:hyperlink>
+        </w:p>
+        <w:p>
+          <w:pPr>
+            <w:pStyle w:val="TOC1"/>
+            <w:tabs>
+              <w:tab w:val="right" w:leader="dot" w:pos="9016"/>
+            </w:tabs>
+            <w:rPr>
+              <w:noProof/>
+              <w:sz w:val="22"/>
+              <w:szCs w:val="22"/>
+              <w:lang w:eastAsia="en-GB"/>
+            </w:rPr>
+          </w:pPr>
+          <w:hyperlink w:anchor="_Toc146275626" w:history="1">
+            <w:r>
+              <w:rPr>
+                <w:rStyle w:val="Hyperlink"/>
+                <w:noProof/>
+              </w:rPr>
+              <w:t>TECHNICAL SOLUTION</w:t>
+            </w:r>
+            <w:r>
+              <w:rPr>
+                <w:noProof/>
+                <w:webHidden/>
+              </w:rPr>
+              <w:tab/>
+            </w:r>
+            <w:r>
+              <w:rPr>
+                <w:noProof/>
+                <w:webHidden/>
+              </w:rPr>
+              <w:fldChar w:fldCharType="begin"/>
+            </w:r>
+            <w:r>
+              <w:rPr>
+                <w:noProof/>
+                <w:webHidden/>
+              </w:rPr>
+              <w:instrText xml:space="preserve"> PAGEREF _Toc146275626 \h </w:instrText>
+            </w:r>
+            <w:r>
+              <w:rPr>
+                <w:noProof/>
+                <w:webHidden/>
+              </w:rPr>
+            </w:r>
+            <w:r>
+              <w:rPr>
+                <w:noProof/>
+                <w:webHidden/>
+              </w:rPr>
+              <w:fldChar w:fldCharType="separate"/>
+            </w:r>
+            <w:r>
+              <w:rPr>
+                <w:noProof/>
+                <w:webHidden/>
+              </w:rPr>
+              <w:t>3</w:t>
+            </w:r>
+            <w:r>
+              <w:rPr>
+                <w:noProof/>
+                <w:webHidden/>
+              </w:rPr>
+              <w:fldChar w:fldCharType="end"/>
+            </w:r>
+          </w:hyperlink>
+        </w:p>
+        <w:p>
+          <w:pPr>
+            <w:pStyle w:val="TOC1"/>
+            <w:tabs>
+              <w:tab w:val="right" w:leader="dot" w:pos="9015"/>
+            </w:tabs>
+            <w:rPr>
+              <w:rStyle w:val="Hyperlink"/>
+            </w:rPr>
+          </w:pPr>
+          <w:r>
+            <w:fldChar w:fldCharType="end"/>
+          </w:r>
+        </w:p>
+      </w:sdtContent>
+    </w:sdt>
     <w:p/>
     <w:p/>
     <w:p/>
     <w:p/>
+    <w:p>
+      <w:pPr>
+        <w:pStyle w:val="Heading1"/>
+      </w:pPr>
+      <w:bookmarkStart w:id="0" w:name="_Toc146275604"/>
+      <w:r>
+        <w:lastRenderedPageBreak/>
+        <w:t>A</w:t>
+      </w:r>
+      <w:r>
+        <w:t>NALYSIS</w:t>
+      </w:r>
+      <w:bookmarkEnd w:id="0"/>
+    </w:p>
+    <w:p>
+      <w:pPr>
+        <w:pStyle w:val="Heading2"/>
+      </w:pPr>
+      <w:bookmarkStart w:id="1" w:name="_Toc146275605"/>
+      <w:r>
+        <w:t>Problem statement</w:t>
+      </w:r>
+      <w:bookmarkEnd w:id="1"/>
+    </w:p>
+    <w:p>
+      <w:r>
+        <w:t>For my NEA, I w</w:t>
+      </w:r>
+      <w:r>
+        <w:t xml:space="preserve">ould like to </w:t>
+      </w:r>
+      <w:r>
+        <w:t>demonstrate a</w:t>
+      </w:r>
+      <w:r>
+        <w:t xml:space="preserve">n application of computer science </w:t>
+      </w:r>
+      <w:r>
+        <w:t>that can be grasped</w:t>
+      </w:r>
+      <w:r>
+        <w:t xml:space="preserve"> and be appreciated</w:t>
+      </w:r>
+      <w:r>
+        <w:t xml:space="preserve"> by </w:t>
+      </w:r>
+      <w:r>
+        <w:t>both students and high-level computer scientists</w:t>
+      </w:r>
+      <w:r>
+        <w:t>.</w:t>
+      </w:r>
+    </w:p>
+    <w:p>
+      <w:r>
+        <w:t xml:space="preserve">I believe that to achieve this demonstration, I would need to choose an application that can be understood by </w:t>
+      </w:r>
+      <w:r>
+        <w:t>anyone, as such: The idea of a maze makes complete sense</w:t>
+      </w:r>
+      <w:r>
+        <w:t>.</w:t>
+      </w:r>
+      <w:r>
+        <w:t xml:space="preserve"> </w:t>
+      </w:r>
+      <w:r>
+        <w:t xml:space="preserve">They represent a perfect blend of logic, creativity, and challenge. </w:t>
+      </w:r>
+      <w:r>
+        <w:t xml:space="preserve">Maze generation can be described as a </w:t>
+      </w:r>
+      <w:r>
+        <w:t>problem that require both algorithmic thinking and artistic design.</w:t>
+      </w:r>
+      <w:r>
+        <w:t xml:space="preserve"> Since m</w:t>
+      </w:r>
+      <w:r>
+        <w:t>azes provide an excellent p</w:t>
+      </w:r>
+      <w:r>
+        <w:t>latform</w:t>
+      </w:r>
+      <w:r>
+        <w:t xml:space="preserve"> for this, </w:t>
+      </w:r>
+      <w:r>
+        <w:t xml:space="preserve">they </w:t>
+      </w:r>
+      <w:r>
+        <w:t xml:space="preserve">allow me to experiment with various algorithms and design elements to create something </w:t>
+      </w:r>
+      <w:r>
+        <w:t xml:space="preserve">that is </w:t>
+      </w:r>
+      <w:r>
+        <w:t xml:space="preserve">both visually appealing </w:t>
+      </w:r>
+      <w:r>
+        <w:t xml:space="preserve">and </w:t>
+      </w:r>
+      <w:r>
+        <w:t>artistically complex.</w:t>
+      </w:r>
+    </w:p>
+    <w:p>
+      <w:r>
+        <w:t xml:space="preserve">My curiosity on how mazes operate, and “certain tricks” such as </w:t>
+      </w:r>
+      <w:r>
+        <w:t>“</w:t>
+      </w:r>
+      <w:r>
+        <w:t>following the right wall</w:t>
+      </w:r>
+      <w:r>
+        <w:t xml:space="preserve"> of a maze</w:t>
+      </w:r>
+      <w:r>
+        <w:t>”</w:t>
+      </w:r>
+      <w:r>
+        <w:t xml:space="preserve"> in order to find the exit, led me on a long search on how mazes </w:t>
+      </w:r>
+      <w:r>
+        <w:t>can be solve</w:t>
+      </w:r>
+      <w:r>
+        <w:t>d. I believe what made me truly appreciate why I wanted to do this project is that the mathematic</w:t>
+      </w:r>
+      <w:r>
+        <w:t xml:space="preserve">al approach </w:t>
+      </w:r>
+      <w:r>
+        <w:t xml:space="preserve">within the project is complex enough for A Level / University based projects. </w:t>
+      </w:r>
+      <w:r>
+        <w:t>Since I will have to use things such as</w:t>
+      </w:r>
+      <w:r>
+        <w:t xml:space="preserve"> how </w:t>
+      </w:r>
+      <w:r>
+        <w:t>2D</w:t>
+      </w:r>
+      <w:r>
+        <w:t xml:space="preserve"> / </w:t>
+      </w:r>
+      <w:r>
+        <w:t>3D</w:t>
+      </w:r>
+      <w:r>
+        <w:t xml:space="preserve"> vectors, the implementation of a 2</w:t>
+      </w:r>
+      <w:r>
+        <w:t>D</w:t>
+      </w:r>
+      <w:r>
+        <w:t xml:space="preserve"> array and how to convert each cell within in order to create a FIFO queue in order to </w:t>
+      </w:r>
+      <w:r>
+        <w:t>go generate a maze</w:t>
+      </w:r>
+    </w:p>
+    <w:p>
+      <w:pPr>
+        <w:rPr>
+          <w:i/>
+          <w:iCs/>
+        </w:rPr>
+      </w:pPr>
+      <w:r>
+        <w:t xml:space="preserve">I believe </w:t>
+      </w:r>
+      <w:r>
+        <w:t>that to ‘future-proof’ the scope of the software</w:t>
+      </w:r>
+      <w:r>
+        <w:t>, I</w:t>
+      </w:r>
+      <w:r>
+        <w:t xml:space="preserve"> will </w:t>
+      </w:r>
+      <w:r>
+        <w:t>designate the project as a “research task”, since there is not a specific end-user but rather a demonstration of computational</w:t>
+      </w:r>
+      <w:r>
+        <w:t xml:space="preserve"> </w:t>
+      </w:r>
+      <w:r>
+        <w:t>skill.</w:t>
+      </w:r>
+      <w:r>
+        <w:t xml:space="preserve"> </w:t>
+      </w:r>
+      <w:r>
+        <w:t xml:space="preserve">However, I believe I will </w:t>
+      </w:r>
+    </w:p>
+    <w:p>
+      <w:pPr>
+        <w:pStyle w:val="Heading2"/>
+      </w:pPr>
+      <w:bookmarkStart w:id="2" w:name="_Toc146275606"/>
+      <w:r>
+        <w:t>Research outline</w:t>
+      </w:r>
+      <w:bookmarkEnd w:id="2"/>
+    </w:p>
+    <w:p>
+      <w:hyperlink r:id="rId8" w:history="1">
+        <w:r>
+          <w:rPr>
+            <w:rStyle w:val="Hyperlink"/>
+          </w:rPr>
+          <w:t>https://www.mazegenerator.net/</w:t>
+        </w:r>
+      </w:hyperlink>
+      <w:r>
+        <w:t xml:space="preserve"> </w:t>
+      </w:r>
+      <w:r>
+        <w:t xml:space="preserve"> </w:t>
+      </w:r>
+    </w:p>
+    <w:p>
+      <w:hyperlink r:id="rId9" w:history="1">
+        <w:r>
+          <w:rPr>
+            <w:rStyle w:val="Hyperlink"/>
+          </w:rPr>
+          <w:t>https://keesiemeijer.github.io/maze-generator/</w:t>
+        </w:r>
+      </w:hyperlink>
+      <w:r>
+        <w:t xml:space="preserve"> </w:t>
+      </w:r>
+    </w:p>
+    <w:p>
+      <w:pPr>
+        <w:rPr>
+          <w:rStyle w:val="Hyperlink"/>
+          <w:lang w:val="en-US"/>
+        </w:rPr>
+      </w:pPr>
+      <w:hyperlink r:id="rId10" w:history="1">
+        <w:r>
+          <w:rPr>
+            <w:rStyle w:val="Hyperlink"/>
+            <w:lang w:val="en-US"/>
+          </w:rPr>
+          <w:t>https://codebox.ne</w:t>
+        </w:r>
+        <w:r>
+          <w:rPr>
+            <w:rStyle w:val="Hyperlink"/>
+            <w:lang w:val="en-US"/>
+          </w:rPr>
+          <w:t>t</w:t>
+        </w:r>
+        <w:r>
+          <w:rPr>
+            <w:rStyle w:val="Hyperlink"/>
+            <w:lang w:val="en-US"/>
+          </w:rPr>
+          <w:t>/pages/maze-generator/online</w:t>
+        </w:r>
+      </w:hyperlink>
+    </w:p>
+    <w:p>
+      <w:r>
+        <w:t xml:space="preserve">Links shown above are examples of maze generators. </w:t>
+      </w:r>
+      <w:r>
+        <w:t xml:space="preserve">These examples incorporate varying </w:t>
+      </w:r>
+      <w:r>
+        <w:t>features that I would like to “plagiarise”, for example</w:t>
+      </w:r>
+      <w:r>
+        <w:t>, all the above generators have a parameter page where I can change how the maze is gene</w:t>
+      </w:r>
+      <w:r>
+        <w:t xml:space="preserve">rated. I believe incorporating these features can both make the program enriched with many features that differentiate from other programs. Furthermore, as mentioned, the idea of a </w:t>
+      </w:r>
+      <w:r>
+        <w:t xml:space="preserve">parameter page can be improved upon where I can create an online database, where users can </w:t>
+      </w:r>
+      <w:r>
+        <w:t xml:space="preserve">upload or download </w:t>
+      </w:r>
+      <w:r>
+        <w:t>mazes that can be “plugged into the program” to create or present different results.</w:t>
+      </w:r>
+    </w:p>
+    <w:p>
+      <w:pPr>
+        <w:pStyle w:val="Heading2"/>
+      </w:pPr>
+      <w:bookmarkStart w:id="3" w:name="_Toc146275607"/>
+      <w:r>
+        <w:t>Further research</w:t>
+      </w:r>
+      <w:bookmarkEnd w:id="3"/>
+    </w:p>
     <w:p/>
-    <w:p/>
-    <w:p>
-      <w:pPr>
-        <w:pStyle w:val="Heading5"/>
-        <w:rPr>
-          <w:b/>
-          <w:bCs/>
-          <w:sz w:val="56"/>
-          <w:szCs w:val="56"/>
-        </w:rPr>
-      </w:pPr>
-      <w:r>
-        <w:rPr>
-          <w:b/>
-          <w:bCs/>
-          <w:sz w:val="56"/>
-          <w:szCs w:val="56"/>
-        </w:rPr>
-        <w:t>A</w:t>
-      </w:r>
-      <w:r>
-        <w:rPr>
-          <w:b/>
-          <w:bCs/>
-          <w:sz w:val="56"/>
-          <w:szCs w:val="56"/>
-        </w:rPr>
-        <w:t>NALYSIS</w:t>
-      </w:r>
-    </w:p>
-    <w:p/>
-    <w:p>
-      <w:r>
-        <w:t>Maze solving and generating is an idea that I have had for a long time now. I believe it encapsulates the very core of computer science, where logical thinking</w:t>
-      </w:r>
-      <w:r>
-        <w:t>, mathematical constraints and (word where you can see something being done in real time)</w:t>
-      </w:r>
-      <w:r>
-        <w:t xml:space="preserve"> is used to present the usability and practicality of an application. Furthermore,</w:t>
-      </w:r>
-      <w:r>
-        <w:t xml:space="preserve"> the maze solver itself is inclusive of high-level practical programming, such as</w:t>
-      </w:r>
-      <w:r>
-        <w:t>: OOP, stacks</w:t>
+    <w:p>
+      <w:pPr>
+        <w:pStyle w:val="Heading2"/>
+      </w:pPr>
+      <w:bookmarkStart w:id="4" w:name="_Toc146275608"/>
+      <w:r>
+        <w:t>Identify end user</w:t>
+      </w:r>
+      <w:bookmarkEnd w:id="4"/>
+    </w:p>
+    <w:p>
+      <w:r>
+        <w:t xml:space="preserve">Students / Teachers / Computer Scientists / </w:t>
       </w:r>
     </w:p>
     <w:p/>
     <w:p/>
     <w:p/>
     <w:p/>
+    <w:p>
+      <w:pPr>
+        <w:pStyle w:val="Heading2"/>
+      </w:pPr>
+      <w:bookmarkStart w:id="5" w:name="_Toc146275609"/>
+      <w:r>
+        <w:lastRenderedPageBreak/>
+        <w:t>Background</w:t>
+      </w:r>
+      <w:bookmarkEnd w:id="5"/>
+    </w:p>
+    <w:p>
+      <w:r>
+        <w:t>The maze will consist of multiple python modules that will interact with each other in a modularity system where each function does not need to be used during run time. It will have features such as: Maze-S</w:t>
+      </w:r>
+      <w:r>
+        <w:t>ol</w:t>
+      </w:r>
+      <w:r>
+        <w:t xml:space="preserve">ving, Exportation of results, Importing mazes, SVG / PNG conversion, </w:t>
+      </w:r>
+      <w:r>
+        <w:t>Maze-generating</w:t>
+      </w:r>
+      <w:r>
+        <w:t>.</w:t>
+      </w:r>
+    </w:p>
+    <w:p>
+      <w:r>
+        <w:t>As the complexity, of the program has not been fully identified by me, I believe that features needed may arise during the development</w:t>
+      </w:r>
+      <w:r>
+        <w:t xml:space="preserve"> of the program.</w:t>
+      </w:r>
+    </w:p>
+    <w:p>
+      <w:pPr>
+        <w:pStyle w:val="Heading2"/>
+      </w:pPr>
+      <w:bookmarkStart w:id="6" w:name="_Toc146275610"/>
+      <w:r>
+        <w:t>Objectives</w:t>
+      </w:r>
+      <w:bookmarkEnd w:id="6"/>
+    </w:p>
+    <w:p>
+      <w:r>
+        <w:t xml:space="preserve">Create a maze generator </w:t>
+      </w:r>
+    </w:p>
+    <w:p>
+      <w:r>
+        <w:t>Create a maze solver, that runs independent of a maze generator (not built-in)</w:t>
+      </w:r>
+      <w:r>
+        <w:t xml:space="preserve"> (modular and separate)</w:t>
+      </w:r>
+    </w:p>
+    <w:p>
+      <w:r>
+        <w:t>Create a GUI application that runs both MG and MS whenever it needs to depend on user parameters such as a given maze file / generated maze.</w:t>
+      </w:r>
+    </w:p>
+    <w:p>
+      <w:r>
+        <w:t xml:space="preserve">Optional User preferences such as colour of application and mazes, the exportation of time taken to solve a maze given as data in order to be interacted with </w:t>
+      </w:r>
+      <w:proofErr w:type="spellStart"/>
+      <w:r>
+        <w:t>mathlib</w:t>
+      </w:r>
+      <w:proofErr w:type="spellEnd"/>
+      <w:r>
+        <w:t xml:space="preserve"> in order to generate a report.</w:t>
+      </w:r>
+    </w:p>
+    <w:p>
+      <w:r>
+        <w:t>Implement different algorithms that can be encapsulated within each maze generator / solver</w:t>
+      </w:r>
+    </w:p>
+    <w:p>
+      <w:pPr>
+        <w:pStyle w:val="Heading2"/>
+      </w:pPr>
+      <w:bookmarkStart w:id="7" w:name="_Toc146275611"/>
+      <w:r>
+        <w:t>SMART objectives</w:t>
+      </w:r>
+      <w:bookmarkEnd w:id="7"/>
+    </w:p>
+    <w:p/>
+    <w:p/>
+    <w:p>
+      <w:pPr>
+        <w:pStyle w:val="Heading2"/>
+      </w:pPr>
+      <w:bookmarkStart w:id="8" w:name="_Toc146275612"/>
+      <w:r>
+        <w:t>Modelling (diagrams)</w:t>
+      </w:r>
+      <w:bookmarkEnd w:id="8"/>
+    </w:p>
+    <w:p>
+      <w:r>
+        <w:t>N/A for now…</w:t>
+      </w:r>
+    </w:p>
+    <w:p>
+      <w:pPr>
+        <w:pStyle w:val="Heading2"/>
+      </w:pPr>
+      <w:bookmarkStart w:id="9" w:name="_Toc146275613"/>
+      <w:r>
+        <w:t>Prototyping and critical path</w:t>
+      </w:r>
+      <w:bookmarkEnd w:id="9"/>
+    </w:p>
     <w:p/>
     <w:p/>
     <w:p/>
     <w:p/>
+    <w:p>
+      <w:r>
+        <w:t xml:space="preserve">Given the time limit set by my Teacher, I believe that the program will be finished by </w:t>
+      </w:r>
+      <w:r>
+        <w:t>March. The majority of this time taken for the development of software, however in order</w:t>
+      </w:r>
+      <w:r>
+        <w:t xml:space="preserve"> to </w:t>
+      </w:r>
+      <w:r>
+        <w:t>allow the report to also be finished by that time. I</w:t>
+      </w:r>
+      <w:r>
+        <w:t xml:space="preserve"> will use an agile-based</w:t>
+      </w:r>
+      <w:r>
+        <w:t xml:space="preserve"> approach that will ensure, using order of modularity, that my program will progress through a decomposed approach where I </w:t>
+      </w:r>
+      <w:r>
+        <w:t>will improve and develop the software “bit-by-bit”</w:t>
+      </w:r>
+      <w:r>
+        <w:t>.</w:t>
+      </w:r>
+    </w:p>
+    <w:p>
+      <w:r>
+        <w:t>.</w:t>
+      </w:r>
+    </w:p>
     <w:p/>
-    <w:p/>
-    <w:p/>
-    <w:p>
-      <w:r>
-        <w:tab/>
-      </w:r>
-      <w:r>
-        <w:tab/>
-      </w:r>
-      <w:r>
-        <w:tab/>
-      </w:r>
-      <w:r>
-        <w:tab/>
-      </w:r>
-      <w:r>
-        <w:t xml:space="preserve"> </w:t>
-      </w:r>
-    </w:p>
-    <w:p/>
-    <w:p/>
-    <w:p/>
-    <w:p/>
-    <w:p/>
-    <w:p/>
-    <w:p/>
-    <w:p/>
-    <w:p/>
-    <w:p>
-      <w:pPr>
-        <w:pStyle w:val="Heading5"/>
-        <w:rPr>
-          <w:b/>
-          <w:bCs/>
-          <w:sz w:val="56"/>
-          <w:szCs w:val="56"/>
-        </w:rPr>
-      </w:pPr>
-      <w:r>
-        <w:rPr>
-          <w:b/>
-          <w:bCs/>
-          <w:sz w:val="56"/>
-          <w:szCs w:val="56"/>
-        </w:rPr>
-        <w:lastRenderedPageBreak/>
-        <w:t>Design</w:t>
-      </w:r>
-    </w:p>
-    <w:p>
-      <w:r>
-        <w:rPr>
-          <w:noProof/>
-        </w:rPr>
-        <mc:AlternateContent>
-          <mc:Choice Requires="wpi">
-            <w:drawing>
-              <wp:anchor distT="0" distB="0" distL="114300" distR="114300" simplePos="0" relativeHeight="251658245" behindDoc="0" locked="0" layoutInCell="1" allowOverlap="1" wp14:anchorId="3F8CD282" wp14:editId="1874A8E2">
-                <wp:simplePos x="0" y="0"/>
-                <wp:positionH relativeFrom="column">
-                  <wp:posOffset>5929684</wp:posOffset>
-                </wp:positionH>
-                <wp:positionV relativeFrom="paragraph">
-                  <wp:posOffset>520846</wp:posOffset>
-                </wp:positionV>
-                <wp:extent cx="360" cy="360"/>
-                <wp:effectExtent l="38100" t="38100" r="38100" b="38100"/>
-                <wp:wrapNone/>
-                <wp:docPr id="6" name="Ink 6"/>
-                <wp:cNvGraphicFramePr/>
-                <a:graphic xmlns:a="http://schemas.openxmlformats.org/drawingml/2006/main">
-                  <a:graphicData uri="http://schemas.microsoft.com/office/word/2010/wordprocessingInk">
-                    <w14:contentPart bwMode="auto" r:id="rId8">
-                      <w14:nvContentPartPr>
-                        <w14:cNvContentPartPr/>
-                      </w14:nvContentPartPr>
-                      <w14:xfrm>
-                        <a:off x="0" y="0"/>
-                        <a:ext cx="360" cy="360"/>
-                      </w14:xfrm>
-                    </w14:contentPart>
-                  </a:graphicData>
-                </a:graphic>
-              </wp:anchor>
-            </w:drawing>
-          </mc:Choice>
-          <mc:Fallback>
-            <w:pict>
-              <v:shapetype w14:anchorId="4D072981" id="_x0000_t75" coordsize="21600,21600" o:spt="75" o:preferrelative="t" path="m@4@5l@4@11@9@11@9@5xe" filled="f" stroked="f">
-                <v:stroke joinstyle="miter"/>
-                <v:formulas>
-                  <v:f eqn="if lineDrawn pixelLineWidth 0"/>
-                  <v:f eqn="sum @0 1 0"/>
-                  <v:f eqn="sum 0 0 @1"/>
-                  <v:f eqn="prod @2 1 2"/>
-                  <v:f eqn="prod @3 21600 pixelWidth"/>
-                  <v:f eqn="prod @3 21600 pixelHeight"/>
-                  <v:f eqn="sum @0 0 1"/>
-                  <v:f eqn="prod @6 1 2"/>
-                  <v:f eqn="prod @7 21600 pixelWidth"/>
-                  <v:f eqn="sum @8 21600 0"/>
-                  <v:f eqn="prod @7 21600 pixelHeight"/>
-                  <v:f eqn="sum @10 21600 0"/>
-                </v:formulas>
-                <v:path o:extrusionok="f" gradientshapeok="t" o:connecttype="rect"/>
-                <o:lock v:ext="edit" aspectratio="t"/>
-              </v:shapetype>
-              <v:shape id="Ink 6" o:spid="_x0000_s1026" type="#_x0000_t75" style="position:absolute;margin-left:466.55pt;margin-top:40.65pt;width:.75pt;height:.75pt;z-index:251658245;visibility:visible;mso-wrap-style:square;mso-wrap-distance-left:9pt;mso-wrap-distance-top:0;mso-wrap-distance-right:9pt;mso-wrap-distance-bottom:0;mso-position-horizontal:absolute;mso-position-horizontal-relative:text;mso-position-vertical:absolute;mso-position-vertical-relative:text" o:gfxdata="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">
-                <v:imagedata r:id="rId9" o:title=""/>
-              </v:shape>
-            </w:pict>
-          </mc:Fallback>
-        </mc:AlternateContent>
-      </w:r>
-      <w:r>
-        <w:t>As per requested by my teacher, a prototype design of our program was required for the teacher to assess how we can produce a program that satisfies the application we decide to develop for the NEA.</w:t>
-      </w:r>
-      <w:r>
-        <w:t xml:space="preserve"> T</w:t>
-      </w:r>
-      <w:r>
-        <w:t>his maze was developed in order for me to understand the foundations required for a maze generation, and how I can tinker with certain parameters in order to fit the maze for my needs.</w:t>
-      </w:r>
-    </w:p>
-    <w:p>
-      <w:r>
-        <w:t>The designing and developing of the program can be outlined as such:</w:t>
-      </w:r>
-    </w:p>
-    <w:p>
-      <w:pPr>
-        <w:pStyle w:val="ListParagraph"/>
-        <w:numPr>
-          <w:ilvl w:val="0"/>
-          <w:numId w:val="4"/>
-        </w:numPr>
-      </w:pPr>
-      <w:r>
-        <w:t xml:space="preserve">Creating and developing </w:t>
-      </w:r>
-      <w:r>
-        <w:t>several</w:t>
-      </w:r>
-      <w:r>
-        <w:t xml:space="preserve"> automated algorithm</w:t>
-      </w:r>
-      <w:r>
-        <w:t>s</w:t>
-      </w:r>
-      <w:r>
-        <w:t xml:space="preserve"> within python that </w:t>
-      </w:r>
-      <w:r>
-        <w:t>are able to both generate and solve the mazes.</w:t>
-      </w:r>
-    </w:p>
-    <w:p>
-      <w:pPr>
-        <w:pStyle w:val="ListParagraph"/>
-        <w:numPr>
-          <w:ilvl w:val="0"/>
-          <w:numId w:val="4"/>
-        </w:numPr>
-      </w:pPr>
-      <w:r>
-        <w:t xml:space="preserve">Create a GUI that is front-end </w:t>
-      </w:r>
-      <w:r>
-        <w:t>page for the user, it should contain features such as, saving Mazes that have been generated; use different maze generators and solve, record generating and solving times; (Additionally, we can use mathlib to create a mapping tool that can import and export data onto a graph)</w:t>
-      </w:r>
-    </w:p>
-    <w:p>
-      <w:pPr>
-        <w:pStyle w:val="ListParagraph"/>
-        <w:numPr>
-          <w:ilvl w:val="0"/>
-          <w:numId w:val="4"/>
-        </w:numPr>
-      </w:pPr>
-      <w:r>
-        <w:t xml:space="preserve">Once all features are implemented, a more </w:t>
-      </w:r>
-      <w:r>
-        <w:t>ease design can be collaborated with peer review that is much easier to operate the software.</w:t>
-      </w:r>
-    </w:p>
-    <w:p>
-      <w:pPr>
-        <w:pStyle w:val="ListParagraph"/>
-        <w:numPr>
-          <w:ilvl w:val="0"/>
-          <w:numId w:val="4"/>
-        </w:numPr>
-      </w:pPr>
-    </w:p>
-    <w:p>
-      <w:pPr>
-        <w:keepNext/>
-      </w:pPr>
+    <w:p>
+      <w:pPr>
+        <w:pStyle w:val="Heading1"/>
+      </w:pPr>
+      <w:bookmarkStart w:id="10" w:name="_Toc146275614"/>
+      <w:r>
+        <w:t>DESIGN</w:t>
+      </w:r>
+      <w:bookmarkEnd w:id="10"/>
+    </w:p>
+    <w:p>
+      <w:pPr>
+        <w:pStyle w:val="Heading2"/>
+      </w:pPr>
+      <w:bookmarkStart w:id="11" w:name="_Toc146275615"/>
+      <w:r>
+        <w:t>structure / hierarchy chart</w:t>
+      </w:r>
+      <w:bookmarkEnd w:id="11"/>
+    </w:p>
+    <w:p>
+      <w:pPr>
+        <w:pStyle w:val="Heading2"/>
+      </w:pPr>
+      <w:bookmarkStart w:id="12" w:name="_Toc146275616"/>
+      <w:r>
+        <w:t>System flowchart</w:t>
+      </w:r>
+      <w:bookmarkEnd w:id="12"/>
+    </w:p>
+    <w:p>
+      <w:pPr>
+        <w:pStyle w:val="Heading2"/>
+      </w:pPr>
+      <w:bookmarkStart w:id="13" w:name="_Toc146275617"/>
+      <w:r>
+        <w:t>DFD</w:t>
+      </w:r>
       <w:r>
         <w:rPr>
           <w:noProof/>
@@ -437,7 +2279,7 @@
                 <wp:cNvGraphicFramePr/>
                 <a:graphic xmlns:a="http://schemas.openxmlformats.org/drawingml/2006/main">
                   <a:graphicData uri="http://schemas.microsoft.com/office/word/2010/wordprocessingInk">
-                    <w14:contentPart bwMode="auto" r:id="rId10">
+                    <w14:contentPart bwMode="auto" r:id="rId11">
                       <w14:nvContentPartPr>
                         <w14:cNvContentPartPr/>
                       </w14:nvContentPartPr>
@@ -451,9 +2293,9 @@
               </wp:anchor>
             </w:drawing>
           </mc:Choice>
-          <mc:Fallback>
-            <w:pict>
-              <v:shapetype w14:anchorId="034BE397" id="_x0000_t75" coordsize="21600,21600" o:spt="75" o:preferrelative="t" path="m@4@5l@4@11@9@11@9@5xe" filled="f" stroked="f">
+          <mc:Fallback xmlns:a="http://schemas.openxmlformats.org/drawingml/2006/main" xmlns:oel="http://schemas.microsoft.com/office/2019/extlst">
+            <w:pict w14:anchorId="3AFF1644">
+              <v:shapetype id="_x0000_t75" coordsize="21600,21600" filled="f" stroked="f" o:spt="75" o:preferrelative="t" path="m@4@5l@4@11@9@11@9@5xe" w14:anchorId="034BE397">
                 <v:stroke joinstyle="miter"/>
                 <v:formulas>
                   <v:f eqn="if lineDrawn pixelLineWidth 0"/>
@@ -469,34 +2311,116 @@
                   <v:f eqn="prod @7 21600 pixelHeight"/>
                   <v:f eqn="sum @10 21600 0"/>
                 </v:formulas>
-                <v:path o:extrusionok="f" gradientshapeok="t" o:connecttype="rect"/>
+                <v:path gradientshapeok="t" o:connecttype="rect" o:extrusionok="f"/>
                 <o:lock v:ext="edit" aspectratio="t"/>
               </v:shapetype>
-              <v:shape id="Ink 3" o:spid="_x0000_s1026" type="#_x0000_t75" style="position:absolute;margin-left:-40.75pt;margin-top:108.05pt;width:.75pt;height:.75pt;z-index:251658240;visibility:visible;mso-wrap-style:square;mso-wrap-distance-left:9pt;mso-wrap-distance-top:0;mso-wrap-distance-right:9pt;mso-wrap-distance-bottom:0;mso-position-horizontal:absolute;mso-position-horizontal-relative:text;mso-position-vertical:absolute;mso-position-vertical-relative:text" o:gfxdata="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">
-                <v:imagedata r:id="rId11" o:title=""/>
+              <v:shape id="Ink 3" style="position:absolute;margin-left:-40.75pt;margin-top:108.05pt;width:.75pt;height:.75pt;z-index:251658240;visibility:visible;mso-wrap-style:square;mso-wrap-distance-left:9pt;mso-wrap-distance-top:0;mso-wrap-distance-right:9pt;mso-wrap-distance-bottom:0;mso-position-horizontal:absolute;mso-position-horizontal-relative:text;mso-position-vertical:absolute;mso-position-vertical-relative:text" o:spid="_x0000_s1026" type="#_x0000_t75" o:gfxdata="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">
+                <v:imagedata o:title="" r:id="rId12"/>
               </v:shape>
             </w:pict>
           </mc:Fallback>
         </mc:AlternateContent>
       </w:r>
-    </w:p>
-    <w:p>
-      <w:pPr>
-        <w:jc w:val="right"/>
-      </w:pPr>
+      <w:bookmarkEnd w:id="13"/>
+    </w:p>
+    <w:p>
+      <w:pPr>
+        <w:pStyle w:val="Heading2"/>
+      </w:pPr>
+      <w:bookmarkStart w:id="14" w:name="_Toc146275618"/>
+      <w:r>
+        <w:t>Class diagram</w:t>
+      </w:r>
+      <w:bookmarkEnd w:id="14"/>
+    </w:p>
+    <w:p>
+      <w:pPr>
+        <w:pStyle w:val="Heading2"/>
+      </w:pPr>
+      <w:bookmarkStart w:id="15" w:name="_Toc146275619"/>
+      <w:r>
+        <w:t>Other diagrams</w:t>
+      </w:r>
+      <w:bookmarkEnd w:id="15"/>
     </w:p>
     <w:p/>
-    <w:p/>
-    <w:p/>
-    <w:p/>
-    <w:p/>
-    <w:p/>
+    <w:p>
+      <w:pPr>
+        <w:pStyle w:val="Heading2"/>
+      </w:pPr>
+      <w:bookmarkStart w:id="16" w:name="_Toc146275620"/>
+      <w:r>
+        <w:t>Algorithms (pseudocode/flowcharts)</w:t>
+      </w:r>
+      <w:bookmarkEnd w:id="16"/>
+    </w:p>
+    <w:p>
+      <w:pPr>
+        <w:pStyle w:val="Heading2"/>
+      </w:pPr>
+      <w:bookmarkStart w:id="17" w:name="_Toc146275621"/>
+      <w:r>
+        <w:t>Data structures</w:t>
+      </w:r>
+      <w:bookmarkEnd w:id="17"/>
+    </w:p>
+    <w:p>
+      <w:pPr>
+        <w:pStyle w:val="Heading2"/>
+      </w:pPr>
+      <w:bookmarkStart w:id="18" w:name="_Toc146275622"/>
+      <w:r>
+        <w:t>File structure and organisation</w:t>
+      </w:r>
+      <w:bookmarkEnd w:id="18"/>
+    </w:p>
+    <w:p>
+      <w:pPr>
+        <w:pStyle w:val="Heading2"/>
+      </w:pPr>
+      <w:bookmarkStart w:id="19" w:name="_Toc146275623"/>
+      <w:r>
+        <w:t>Database design</w:t>
+      </w:r>
+      <w:bookmarkEnd w:id="19"/>
+    </w:p>
+    <w:p>
+      <w:pPr>
+        <w:pStyle w:val="Heading2"/>
+      </w:pPr>
+      <w:bookmarkStart w:id="20" w:name="_Toc146275624"/>
+      <w:r>
+        <w:t>HCI</w:t>
+      </w:r>
+      <w:bookmarkEnd w:id="20"/>
+    </w:p>
+    <w:p>
+      <w:pPr>
+        <w:pStyle w:val="Heading2"/>
+      </w:pPr>
+      <w:bookmarkStart w:id="21" w:name="_Toc146275625"/>
+      <w:r>
+        <w:t>Hardware selection/design</w:t>
+      </w:r>
+      <w:bookmarkEnd w:id="21"/>
+    </w:p>
+    <w:p>
+      <w:pPr>
+        <w:pStyle w:val="Heading1"/>
+      </w:pPr>
+      <w:bookmarkStart w:id="22" w:name="_Toc146275626"/>
+      <w:r>
+        <w:lastRenderedPageBreak/>
+        <w:t>TECHNICAL SOLUTION</w:t>
+      </w:r>
+      <w:bookmarkEnd w:id="22"/>
+    </w:p>
     <w:p/>
     <w:sectPr>
-      <w:headerReference w:type="default" r:id="rId12"/>
-      <w:footerReference w:type="default" r:id="rId13"/>
-      <w:pgSz w:w="11906" w:h="16838"/>
-      <w:pgMar w:top="1440" w:right="1440" w:bottom="1440" w:left="1440" w:header="708" w:footer="708" w:gutter="0"/>
+      <w:headerReference w:type="default" r:id="rId13"/>
+      <w:footerReference w:type="default" r:id="rId14"/>
+      <w:pgSz w:w="11906" w:h="16838" w:code="9"/>
+      <w:pgMar w:top="1440" w:right="1440" w:bottom="1440" w:left="1440" w:header="709" w:footer="709" w:gutter="0"/>
       <w:pgNumType w:start="1"/>
       <w:cols w:space="708"/>
       <w:docGrid w:linePitch="360"/>
@@ -506,7 +2430,7 @@
 </file>
 
 <file path=word/endnotes.xml><?xml version="1.0" encoding="utf-8"?>
-<w:endnotes xmlns:wpc="http://schemas.microsoft.com/office/word/2010/wordprocessingCanvas" xmlns:cx="http://schemas.microsoft.com/office/drawing/2014/chartex" xmlns:cx1="http://schemas.microsoft.com/office/drawing/2015/9/8/chartex" xmlns:cx2="http://schemas.microsoft.com/office/drawing/2015/10/21/chartex" xmlns:cx3="http://schemas.microsoft.com/office/drawing/2016/5/9/chartex" xmlns:cx4="http://schemas.microsoft.com/office/drawing/2016/5/10/chartex" xmlns:cx5="http://schemas.microsoft.com/office/drawing/2016/5/11/chartex" xmlns:cx6="http://schemas.microsoft.com/office/drawing/2016/5/12/chartex" xmlns:cx7="http://schemas.microsoft.com/office/drawing/2016/5/13/chartex" xmlns:cx8="http://schemas.microsoft.com/office/drawing/2016/5/14/chartex" xmlns:mc="http://schemas.openxmlformats.org/markup-compatibility/2006" xmlns:aink="http://schemas.microsoft.com/office/drawing/2016/ink" xmlns:am3d="http://schemas.microsoft.com/office/drawing/2017/model3d" xmlns:o="urn:schemas-microsoft-com:office:office" xmlns:oel="http://schemas.microsoft.com/office/2019/extlst" xmlns:r="http://schemas.openxmlformats.org/officeDocument/2006/relationships" xmlns:m="http://schemas.openxmlformats.org/officeDocument/2006/math" xmlns:v="urn:schemas-microsoft-com:vml" xmlns:wp14="http://schemas.microsoft.com/office/word/2010/wordprocessingDrawing" xmlns:wp="http://schemas.openxmlformats.org/drawingml/2006/wordprocessingDrawing" xmlns:w10="urn:schemas-microsoft-com:office:word" xmlns:w="http://schemas.openxmlformats.org/wordprocessingml/2006/main" xmlns:w14="http://schemas.microsoft.com/office/word/2010/wordml" xmlns:w15="http://schemas.microsoft.com/office/word/2012/wordml" xmlns:w16cex="http://schemas.microsoft.com/office/word/2018/wordml/cex" xmlns:w16cid="http://schemas.microsoft.com/office/word/2016/wordml/cid" xmlns:w16="http://schemas.microsoft.com/office/word/2018/wordml" xmlns:w16sdtdh="http://schemas.microsoft.com/office/word/2020/wordml/sdtdatahash" xmlns:w16se="http://schemas.microsoft.com/office/word/2015/wordml/symex" xmlns:wpg="http://schemas.microsoft.com/office/word/2010/wordprocessingGroup" xmlns:wpi="http://schemas.microsoft.com/office/word/2010/wordprocessingInk" xmlns:wne="http://schemas.microsoft.com/office/word/2006/wordml" xmlns:wps="http://schemas.microsoft.com/office/word/2010/wordprocessingShape" mc:Ignorable="w14 w15 w16se w16cid w16 w16cex w16sdtdh wp14">
+<w:endnotes xmlns:wpc="http://schemas.microsoft.com/office/word/2010/wordprocessingCanvas" xmlns:cx="http://schemas.microsoft.com/office/drawing/2014/chartex" xmlns:cx1="http://schemas.microsoft.com/office/drawing/2015/9/8/chartex" xmlns:cx2="http://schemas.microsoft.com/office/drawing/2015/10/21/chartex" xmlns:cx3="http://schemas.microsoft.com/office/drawing/2016/5/9/chartex" xmlns:cx4="http://schemas.microsoft.com/office/drawing/2016/5/10/chartex" xmlns:cx5="http://schemas.microsoft.com/office/drawing/2016/5/11/chartex" xmlns:cx6="http://schemas.microsoft.com/office/drawing/2016/5/12/chartex" xmlns:cx7="http://schemas.microsoft.com/office/drawing/2016/5/13/chartex" xmlns:cx8="http://schemas.microsoft.com/office/drawing/2016/5/14/chartex" xmlns:mc="http://schemas.openxmlformats.org/markup-compatibility/2006" xmlns:aink="http://schemas.microsoft.com/office/drawing/2016/ink" xmlns:am3d="http://schemas.microsoft.com/office/drawing/2017/model3d" xmlns:o="urn:schemas-microsoft-com:office:office" xmlns:r="http://schemas.openxmlformats.org/officeDocument/2006/relationships" xmlns:m="http://schemas.openxmlformats.org/officeDocument/2006/math" xmlns:v="urn:schemas-microsoft-com:vml" xmlns:wp14="http://schemas.microsoft.com/office/word/2010/wordprocessingDrawing" xmlns:wp="http://schemas.openxmlformats.org/drawingml/2006/wordprocessingDrawing" xmlns:w10="urn:schemas-microsoft-com:office:word" xmlns:w="http://schemas.openxmlformats.org/wordprocessingml/2006/main" xmlns:w14="http://schemas.microsoft.com/office/word/2010/wordml" xmlns:w15="http://schemas.microsoft.com/office/word/2012/wordml" xmlns:w16cex="http://schemas.microsoft.com/office/word/2018/wordml/cex" xmlns:w16cid="http://schemas.microsoft.com/office/word/2016/wordml/cid" xmlns:w16="http://schemas.microsoft.com/office/word/2018/wordml" xmlns:w16sdtdh="http://schemas.microsoft.com/office/word/2020/wordml/sdtdatahash" xmlns:w16se="http://schemas.microsoft.com/office/word/2015/wordml/symex" xmlns:wpg="http://schemas.microsoft.com/office/word/2010/wordprocessingGroup" xmlns:wpi="http://schemas.microsoft.com/office/word/2010/wordprocessingInk" xmlns:wne="http://schemas.microsoft.com/office/word/2006/wordml" xmlns:wps="http://schemas.microsoft.com/office/word/2010/wordprocessingShape" mc:Ignorable="w14 w15 w16se w16cid w16 w16cex w16sdtdh wp14">
   <w:endnote w:type="separator" w:id="-1">
     <w:p>
       <w:pPr>
@@ -538,7 +2462,7 @@
 </file>
 
 <file path=word/footer1.xml><?xml version="1.0" encoding="utf-8"?>
-<w:ftr xmlns:wpc="http://schemas.microsoft.com/office/word/2010/wordprocessingCanvas" xmlns:cx="http://schemas.microsoft.com/office/drawing/2014/chartex" xmlns:cx1="http://schemas.microsoft.com/office/drawing/2015/9/8/chartex" xmlns:cx2="http://schemas.microsoft.com/office/drawing/2015/10/21/chartex" xmlns:cx3="http://schemas.microsoft.com/office/drawing/2016/5/9/chartex" xmlns:cx4="http://schemas.microsoft.com/office/drawing/2016/5/10/chartex" xmlns:cx5="http://schemas.microsoft.com/office/drawing/2016/5/11/chartex" xmlns:cx6="http://schemas.microsoft.com/office/drawing/2016/5/12/chartex" xmlns:cx7="http://schemas.microsoft.com/office/drawing/2016/5/13/chartex" xmlns:cx8="http://schemas.microsoft.com/office/drawing/2016/5/14/chartex" xmlns:mc="http://schemas.openxmlformats.org/markup-compatibility/2006" xmlns:aink="http://schemas.microsoft.com/office/drawing/2016/ink" xmlns:am3d="http://schemas.microsoft.com/office/drawing/2017/model3d" xmlns:o="urn:schemas-microsoft-com:office:office" xmlns:oel="http://schemas.microsoft.com/office/2019/extlst" xmlns:r="http://schemas.openxmlformats.org/officeDocument/2006/relationships" xmlns:m="http://schemas.openxmlformats.org/officeDocument/2006/math" xmlns:v="urn:schemas-microsoft-com:vml" xmlns:wp14="http://schemas.microsoft.com/office/word/2010/wordprocessingDrawing" xmlns:wp="http://schemas.openxmlformats.org/drawingml/2006/wordprocessingDrawing" xmlns:w10="urn:schemas-microsoft-com:office:word" xmlns:w="http://schemas.openxmlformats.org/wordprocessingml/2006/main" xmlns:w14="http://schemas.microsoft.com/office/word/2010/wordml" xmlns:w15="http://schemas.microsoft.com/office/word/2012/wordml" xmlns:w16cex="http://schemas.microsoft.com/office/word/2018/wordml/cex" xmlns:w16cid="http://schemas.microsoft.com/office/word/2016/wordml/cid" xmlns:w16="http://schemas.microsoft.com/office/word/2018/wordml" xmlns:w16sdtdh="http://schemas.microsoft.com/office/word/2020/wordml/sdtdatahash" xmlns:w16se="http://schemas.microsoft.com/office/word/2015/wordml/symex" xmlns:wpg="http://schemas.microsoft.com/office/word/2010/wordprocessingGroup" xmlns:wpi="http://schemas.microsoft.com/office/word/2010/wordprocessingInk" xmlns:wne="http://schemas.microsoft.com/office/word/2006/wordml" xmlns:wps="http://schemas.microsoft.com/office/word/2010/wordprocessingShape" mc:Ignorable="w14 w15 w16se w16cid w16 w16cex w16sdtdh wp14">
+<w:ftr xmlns:wpc="http://schemas.microsoft.com/office/word/2010/wordprocessingCanvas" xmlns:cx="http://schemas.microsoft.com/office/drawing/2014/chartex" xmlns:cx1="http://schemas.microsoft.com/office/drawing/2015/9/8/chartex" xmlns:cx2="http://schemas.microsoft.com/office/drawing/2015/10/21/chartex" xmlns:cx3="http://schemas.microsoft.com/office/drawing/2016/5/9/chartex" xmlns:cx4="http://schemas.microsoft.com/office/drawing/2016/5/10/chartex" xmlns:cx5="http://schemas.microsoft.com/office/drawing/2016/5/11/chartex" xmlns:cx6="http://schemas.microsoft.com/office/drawing/2016/5/12/chartex" xmlns:cx7="http://schemas.microsoft.com/office/drawing/2016/5/13/chartex" xmlns:cx8="http://schemas.microsoft.com/office/drawing/2016/5/14/chartex" xmlns:mc="http://schemas.openxmlformats.org/markup-compatibility/2006" xmlns:aink="http://schemas.microsoft.com/office/drawing/2016/ink" xmlns:am3d="http://schemas.microsoft.com/office/drawing/2017/model3d" xmlns:o="urn:schemas-microsoft-com:office:office" xmlns:r="http://schemas.openxmlformats.org/officeDocument/2006/relationships" xmlns:m="http://schemas.openxmlformats.org/officeDocument/2006/math" xmlns:v="urn:schemas-microsoft-com:vml" xmlns:wp14="http://schemas.microsoft.com/office/word/2010/wordprocessingDrawing" xmlns:wp="http://schemas.openxmlformats.org/drawingml/2006/wordprocessingDrawing" xmlns:w10="urn:schemas-microsoft-com:office:word" xmlns:w="http://schemas.openxmlformats.org/wordprocessingml/2006/main" xmlns:w14="http://schemas.microsoft.com/office/word/2010/wordml" xmlns:w15="http://schemas.microsoft.com/office/word/2012/wordml" xmlns:w16cex="http://schemas.microsoft.com/office/word/2018/wordml/cex" xmlns:w16cid="http://schemas.microsoft.com/office/word/2016/wordml/cid" xmlns:w16="http://schemas.microsoft.com/office/word/2018/wordml" xmlns:w16sdtdh="http://schemas.microsoft.com/office/word/2020/wordml/sdtdatahash" xmlns:w16se="http://schemas.microsoft.com/office/word/2015/wordml/symex" xmlns:wpg="http://schemas.microsoft.com/office/word/2010/wordprocessingGroup" xmlns:wpi="http://schemas.microsoft.com/office/word/2010/wordprocessingInk" xmlns:wne="http://schemas.microsoft.com/office/word/2006/wordml" xmlns:wps="http://schemas.microsoft.com/office/word/2010/wordprocessingShape" mc:Ignorable="w14 w15 w16se w16cid w16 w16cex w16sdtdh wp14">
   <w:sdt>
     <w:sdtPr>
       <w:id w:val="-1740936691"/>
@@ -646,7 +2570,21 @@
         <w:bCs/>
       </w:rPr>
       <w:tab/>
-      <w:t>“Candidate Number”</w:t>
+      <w:t>“Candidate Number</w:t>
+    </w:r>
+    <w:r>
+      <w:rPr>
+        <w:b/>
+        <w:bCs/>
+      </w:rPr>
+      <w:t>: 5061</w:t>
+    </w:r>
+    <w:r>
+      <w:rPr>
+        <w:b/>
+        <w:bCs/>
+      </w:rPr>
+      <w:t>”</w:t>
     </w:r>
   </w:p>
   <w:p>
@@ -663,14 +2601,35 @@
         <w:b/>
         <w:bCs/>
       </w:rPr>
-      <w:t>“Centre Number”</w:t>
+      <w:t>“Centre Number</w:t>
+    </w:r>
+    <w:r>
+      <w:rPr>
+        <w:b/>
+        <w:bCs/>
+      </w:rPr>
+      <w:t xml:space="preserve">: </w:t>
+    </w:r>
+    <w:r>
+      <w:rPr>
+        <w:b/>
+        <w:bCs/>
+      </w:rPr>
+      <w:t>20107</w:t>
+    </w:r>
+    <w:r>
+      <w:rPr>
+        <w:b/>
+        <w:bCs/>
+      </w:rPr>
+      <w:t>”</w:t>
     </w:r>
   </w:p>
 </w:ftr>
 </file>
 
 <file path=word/footnotes.xml><?xml version="1.0" encoding="utf-8"?>
-<w:footnotes xmlns:wpc="http://schemas.microsoft.com/office/word/2010/wordprocessingCanvas" xmlns:cx="http://schemas.microsoft.com/office/drawing/2014/chartex" xmlns:cx1="http://schemas.microsoft.com/office/drawing/2015/9/8/chartex" xmlns:cx2="http://schemas.microsoft.com/office/drawing/2015/10/21/chartex" xmlns:cx3="http://schemas.microsoft.com/office/drawing/2016/5/9/chartex" xmlns:cx4="http://schemas.microsoft.com/office/drawing/2016/5/10/chartex" xmlns:cx5="http://schemas.microsoft.com/office/drawing/2016/5/11/chartex" xmlns:cx6="http://schemas.microsoft.com/office/drawing/2016/5/12/chartex" xmlns:cx7="http://schemas.microsoft.com/office/drawing/2016/5/13/chartex" xmlns:cx8="http://schemas.microsoft.com/office/drawing/2016/5/14/chartex" xmlns:mc="http://schemas.openxmlformats.org/markup-compatibility/2006" xmlns:aink="http://schemas.microsoft.com/office/drawing/2016/ink" xmlns:am3d="http://schemas.microsoft.com/office/drawing/2017/model3d" xmlns:o="urn:schemas-microsoft-com:office:office" xmlns:oel="http://schemas.microsoft.com/office/2019/extlst" xmlns:r="http://schemas.openxmlformats.org/officeDocument/2006/relationships" xmlns:m="http://schemas.openxmlformats.org/officeDocument/2006/math" xmlns:v="urn:schemas-microsoft-com:vml" xmlns:wp14="http://schemas.microsoft.com/office/word/2010/wordprocessingDrawing" xmlns:wp="http://schemas.openxmlformats.org/drawingml/2006/wordprocessingDrawing" xmlns:w10="urn:schemas-microsoft-com:office:word" xmlns:w="http://schemas.openxmlformats.org/wordprocessingml/2006/main" xmlns:w14="http://schemas.microsoft.com/office/word/2010/wordml" xmlns:w15="http://schemas.microsoft.com/office/word/2012/wordml" xmlns:w16cex="http://schemas.microsoft.com/office/word/2018/wordml/cex" xmlns:w16cid="http://schemas.microsoft.com/office/word/2016/wordml/cid" xmlns:w16="http://schemas.microsoft.com/office/word/2018/wordml" xmlns:w16sdtdh="http://schemas.microsoft.com/office/word/2020/wordml/sdtdatahash" xmlns:w16se="http://schemas.microsoft.com/office/word/2015/wordml/symex" xmlns:wpg="http://schemas.microsoft.com/office/word/2010/wordprocessingGroup" xmlns:wpi="http://schemas.microsoft.com/office/word/2010/wordprocessingInk" xmlns:wne="http://schemas.microsoft.com/office/word/2006/wordml" xmlns:wps="http://schemas.microsoft.com/office/word/2010/wordprocessingShape" mc:Ignorable="w14 w15 w16se w16cid w16 w16cex w16sdtdh wp14">
+<w:footnotes xmlns:wpc="http://schemas.microsoft.com/office/word/2010/wordprocessingCanvas" xmlns:cx="http://schemas.microsoft.com/office/drawing/2014/chartex" xmlns:cx1="http://schemas.microsoft.com/office/drawing/2015/9/8/chartex" xmlns:cx2="http://schemas.microsoft.com/office/drawing/2015/10/21/chartex" xmlns:cx3="http://schemas.microsoft.com/office/drawing/2016/5/9/chartex" xmlns:cx4="http://schemas.microsoft.com/office/drawing/2016/5/10/chartex" xmlns:cx5="http://schemas.microsoft.com/office/drawing/2016/5/11/chartex" xmlns:cx6="http://schemas.microsoft.com/office/drawing/2016/5/12/chartex" xmlns:cx7="http://schemas.microsoft.com/office/drawing/2016/5/13/chartex" xmlns:cx8="http://schemas.microsoft.com/office/drawing/2016/5/14/chartex" xmlns:mc="http://schemas.openxmlformats.org/markup-compatibility/2006" xmlns:aink="http://schemas.microsoft.com/office/drawing/2016/ink" xmlns:am3d="http://schemas.microsoft.com/office/drawing/2017/model3d" xmlns:o="urn:schemas-microsoft-com:office:office" xmlns:r="http://schemas.openxmlformats.org/officeDocument/2006/relationships" xmlns:m="http://schemas.openxmlformats.org/officeDocument/2006/math" xmlns:v="urn:schemas-microsoft-com:vml" xmlns:wp14="http://schemas.microsoft.com/office/word/2010/wordprocessingDrawing" xmlns:wp="http://schemas.openxmlformats.org/drawingml/2006/wordprocessingDrawing" xmlns:w10="urn:schemas-microsoft-com:office:word" xmlns:w="http://schemas.openxmlformats.org/wordprocessingml/2006/main" xmlns:w14="http://schemas.microsoft.com/office/word/2010/wordml" xmlns:w15="http://schemas.microsoft.com/office/word/2012/wordml" xmlns:w16cex="http://schemas.microsoft.com/office/word/2018/wordml/cex" xmlns:w16cid="http://schemas.microsoft.com/office/word/2016/wordml/cid" xmlns:w16="http://schemas.microsoft.com/office/word/2018/wordml" xmlns:w16sdtdh="http://schemas.microsoft.com/office/word/2020/wordml/sdtdatahash" xmlns:w16se="http://schemas.microsoft.com/office/word/2015/wordml/symex" xmlns:wpg="http://schemas.microsoft.com/office/word/2010/wordprocessingGroup" xmlns:wpi="http://schemas.microsoft.com/office/word/2010/wordprocessingInk" xmlns:wne="http://schemas.microsoft.com/office/word/2006/wordml" xmlns:wps="http://schemas.microsoft.com/office/word/2010/wordprocessingShape" mc:Ignorable="w14 w15 w16se w16cid w16 w16cex w16sdtdh wp14">
   <w:footnote w:type="separator" w:id="-1">
     <w:p>
       <w:pPr>
@@ -702,7 +2661,7 @@
 </file>
 
 <file path=word/header1.xml><?xml version="1.0" encoding="utf-8"?>
-<w:hdr xmlns:wpc="http://schemas.microsoft.com/office/word/2010/wordprocessingCanvas" xmlns:cx="http://schemas.microsoft.com/office/drawing/2014/chartex" xmlns:cx1="http://schemas.microsoft.com/office/drawing/2015/9/8/chartex" xmlns:cx2="http://schemas.microsoft.com/office/drawing/2015/10/21/chartex" xmlns:cx3="http://schemas.microsoft.com/office/drawing/2016/5/9/chartex" xmlns:cx4="http://schemas.microsoft.com/office/drawing/2016/5/10/chartex" xmlns:cx5="http://schemas.microsoft.com/office/drawing/2016/5/11/chartex" xmlns:cx6="http://schemas.microsoft.com/office/drawing/2016/5/12/chartex" xmlns:cx7="http://schemas.microsoft.com/office/drawing/2016/5/13/chartex" xmlns:cx8="http://schemas.microsoft.com/office/drawing/2016/5/14/chartex" xmlns:mc="http://schemas.openxmlformats.org/markup-compatibility/2006" xmlns:aink="http://schemas.microsoft.com/office/drawing/2016/ink" xmlns:am3d="http://schemas.microsoft.com/office/drawing/2017/model3d" xmlns:o="urn:schemas-microsoft-com:office:office" xmlns:oel="http://schemas.microsoft.com/office/2019/extlst" xmlns:r="http://schemas.openxmlformats.org/officeDocument/2006/relationships" xmlns:m="http://schemas.openxmlformats.org/officeDocument/2006/math" xmlns:v="urn:schemas-microsoft-com:vml" xmlns:wp14="http://schemas.microsoft.com/office/word/2010/wordprocessingDrawing" xmlns:wp="http://schemas.openxmlformats.org/drawingml/2006/wordprocessingDrawing" xmlns:w10="urn:schemas-microsoft-com:office:word" xmlns:w="http://schemas.openxmlformats.org/wordprocessingml/2006/main" xmlns:w14="http://schemas.microsoft.com/office/word/2010/wordml" xmlns:w15="http://schemas.microsoft.com/office/word/2012/wordml" xmlns:w16cex="http://schemas.microsoft.com/office/word/2018/wordml/cex" xmlns:w16cid="http://schemas.microsoft.com/office/word/2016/wordml/cid" xmlns:w16="http://schemas.microsoft.com/office/word/2018/wordml" xmlns:w16sdtdh="http://schemas.microsoft.com/office/word/2020/wordml/sdtdatahash" xmlns:w16se="http://schemas.microsoft.com/office/word/2015/wordml/symex" xmlns:wpg="http://schemas.microsoft.com/office/word/2010/wordprocessingGroup" xmlns:wpi="http://schemas.microsoft.com/office/word/2010/wordprocessingInk" xmlns:wne="http://schemas.microsoft.com/office/word/2006/wordml" xmlns:wps="http://schemas.microsoft.com/office/word/2010/wordprocessingShape" mc:Ignorable="w14 w15 w16se w16cid w16 w16cex w16sdtdh wp14">
+<w:hdr xmlns:wpc="http://schemas.microsoft.com/office/word/2010/wordprocessingCanvas" xmlns:cx="http://schemas.microsoft.com/office/drawing/2014/chartex" xmlns:cx1="http://schemas.microsoft.com/office/drawing/2015/9/8/chartex" xmlns:cx2="http://schemas.microsoft.com/office/drawing/2015/10/21/chartex" xmlns:cx3="http://schemas.microsoft.com/office/drawing/2016/5/9/chartex" xmlns:cx4="http://schemas.microsoft.com/office/drawing/2016/5/10/chartex" xmlns:cx5="http://schemas.microsoft.com/office/drawing/2016/5/11/chartex" xmlns:cx6="http://schemas.microsoft.com/office/drawing/2016/5/12/chartex" xmlns:cx7="http://schemas.microsoft.com/office/drawing/2016/5/13/chartex" xmlns:cx8="http://schemas.microsoft.com/office/drawing/2016/5/14/chartex" xmlns:mc="http://schemas.openxmlformats.org/markup-compatibility/2006" xmlns:aink="http://schemas.microsoft.com/office/drawing/2016/ink" xmlns:am3d="http://schemas.microsoft.com/office/drawing/2017/model3d" xmlns:o="urn:schemas-microsoft-com:office:office" xmlns:r="http://schemas.openxmlformats.org/officeDocument/2006/relationships" xmlns:m="http://schemas.openxmlformats.org/officeDocument/2006/math" xmlns:v="urn:schemas-microsoft-com:vml" xmlns:wp14="http://schemas.microsoft.com/office/word/2010/wordprocessingDrawing" xmlns:wp="http://schemas.openxmlformats.org/drawingml/2006/wordprocessingDrawing" xmlns:w10="urn:schemas-microsoft-com:office:word" xmlns:w="http://schemas.openxmlformats.org/wordprocessingml/2006/main" xmlns:w14="http://schemas.microsoft.com/office/word/2010/wordml" xmlns:w15="http://schemas.microsoft.com/office/word/2012/wordml" xmlns:w16cex="http://schemas.microsoft.com/office/word/2018/wordml/cex" xmlns:w16cid="http://schemas.microsoft.com/office/word/2016/wordml/cid" xmlns:w16="http://schemas.microsoft.com/office/word/2018/wordml" xmlns:w16sdtdh="http://schemas.microsoft.com/office/word/2020/wordml/sdtdatahash" xmlns:w16se="http://schemas.microsoft.com/office/word/2015/wordml/symex" xmlns:wpg="http://schemas.microsoft.com/office/word/2010/wordprocessingGroup" xmlns:wpi="http://schemas.microsoft.com/office/word/2010/wordprocessingInk" xmlns:wne="http://schemas.microsoft.com/office/word/2006/wordml" xmlns:wps="http://schemas.microsoft.com/office/word/2010/wordprocessingShape" mc:Ignorable="w14 w15 w16se w16cid w16 w16cex w16sdtdh wp14">
   <w:p>
     <w:pPr>
       <w:pStyle w:val="Header"/>
@@ -800,8 +2759,20 @@
 </w:hdr>
 </file>
 
+<file path=word/intelligence2.xml><?xml version="1.0" encoding="utf-8"?>
+<int2:intelligence xmlns:int2="http://schemas.microsoft.com/office/intelligence/2020/intelligence" xmlns:oel="http://schemas.microsoft.com/office/2019/extlst">
+  <int2:observations>
+    <int2:textHash int2:hashCode="BFlYt++m0FaXcl" int2:id="LY3sdFZy">
+      <int2:state int2:value="Rejected" int2:type="AugLoop_Text_Critique"/>
+    </int2:textHash>
+  </int2:observations>
+  <int2:intelligenceSettings/>
+  <int2:onDemandWorkflows/>
+</int2:intelligence>
+</file>
+
 <file path=word/numbering.xml><?xml version="1.0" encoding="utf-8"?>
-<w:numbering xmlns:wpc="http://schemas.microsoft.com/office/word/2010/wordprocessingCanvas" xmlns:cx="http://schemas.microsoft.com/office/drawing/2014/chartex" xmlns:cx1="http://schemas.microsoft.com/office/drawing/2015/9/8/chartex" xmlns:cx2="http://schemas.microsoft.com/office/drawing/2015/10/21/chartex" xmlns:cx3="http://schemas.microsoft.com/office/drawing/2016/5/9/chartex" xmlns:cx4="http://schemas.microsoft.com/office/drawing/2016/5/10/chartex" xmlns:cx5="http://schemas.microsoft.com/office/drawing/2016/5/11/chartex" xmlns:cx6="http://schemas.microsoft.com/office/drawing/2016/5/12/chartex" xmlns:cx7="http://schemas.microsoft.com/office/drawing/2016/5/13/chartex" xmlns:cx8="http://schemas.microsoft.com/office/drawing/2016/5/14/chartex" xmlns:mc="http://schemas.openxmlformats.org/markup-compatibility/2006" xmlns:aink="http://schemas.microsoft.com/office/drawing/2016/ink" xmlns:am3d="http://schemas.microsoft.com/office/drawing/2017/model3d" xmlns:o="urn:schemas-microsoft-com:office:office" xmlns:oel="http://schemas.microsoft.com/office/2019/extlst" xmlns:r="http://schemas.openxmlformats.org/officeDocument/2006/relationships" xmlns:m="http://schemas.openxmlformats.org/officeDocument/2006/math" xmlns:v="urn:schemas-microsoft-com:vml" xmlns:wp14="http://schemas.microsoft.com/office/word/2010/wordprocessingDrawing" xmlns:wp="http://schemas.openxmlformats.org/drawingml/2006/wordprocessingDrawing" xmlns:w10="urn:schemas-microsoft-com:office:word" xmlns:w="http://schemas.openxmlformats.org/wordprocessingml/2006/main" xmlns:w14="http://schemas.microsoft.com/office/word/2010/wordml" xmlns:w15="http://schemas.microsoft.com/office/word/2012/wordml" xmlns:w16cex="http://schemas.microsoft.com/office/word/2018/wordml/cex" xmlns:w16cid="http://schemas.microsoft.com/office/word/2016/wordml/cid" xmlns:w16="http://schemas.microsoft.com/office/word/2018/wordml" xmlns:w16sdtdh="http://schemas.microsoft.com/office/word/2020/wordml/sdtdatahash" xmlns:w16se="http://schemas.microsoft.com/office/word/2015/wordml/symex" xmlns:wpg="http://schemas.microsoft.com/office/word/2010/wordprocessingGroup" xmlns:wpi="http://schemas.microsoft.com/office/word/2010/wordprocessingInk" xmlns:wne="http://schemas.microsoft.com/office/word/2006/wordml" xmlns:wps="http://schemas.microsoft.com/office/word/2010/wordprocessingShape" mc:Ignorable="w14 w15 w16se w16cid w16 w16cex w16sdtdh wp14">
+<w:numbering xmlns:wpc="http://schemas.microsoft.com/office/word/2010/wordprocessingCanvas" xmlns:cx="http://schemas.microsoft.com/office/drawing/2014/chartex" xmlns:cx1="http://schemas.microsoft.com/office/drawing/2015/9/8/chartex" xmlns:cx2="http://schemas.microsoft.com/office/drawing/2015/10/21/chartex" xmlns:cx3="http://schemas.microsoft.com/office/drawing/2016/5/9/chartex" xmlns:cx4="http://schemas.microsoft.com/office/drawing/2016/5/10/chartex" xmlns:cx5="http://schemas.microsoft.com/office/drawing/2016/5/11/chartex" xmlns:cx6="http://schemas.microsoft.com/office/drawing/2016/5/12/chartex" xmlns:cx7="http://schemas.microsoft.com/office/drawing/2016/5/13/chartex" xmlns:cx8="http://schemas.microsoft.com/office/drawing/2016/5/14/chartex" xmlns:mc="http://schemas.openxmlformats.org/markup-compatibility/2006" xmlns:aink="http://schemas.microsoft.com/office/drawing/2016/ink" xmlns:am3d="http://schemas.microsoft.com/office/drawing/2017/model3d" xmlns:o="urn:schemas-microsoft-com:office:office" xmlns:r="http://schemas.openxmlformats.org/officeDocument/2006/relationships" xmlns:m="http://schemas.openxmlformats.org/officeDocument/2006/math" xmlns:v="urn:schemas-microsoft-com:vml" xmlns:wp14="http://schemas.microsoft.com/office/word/2010/wordprocessingDrawing" xmlns:wp="http://schemas.openxmlformats.org/drawingml/2006/wordprocessingDrawing" xmlns:w10="urn:schemas-microsoft-com:office:word" xmlns:w="http://schemas.openxmlformats.org/wordprocessingml/2006/main" xmlns:w14="http://schemas.microsoft.com/office/word/2010/wordml" xmlns:w15="http://schemas.microsoft.com/office/word/2012/wordml" xmlns:w16cex="http://schemas.microsoft.com/office/word/2018/wordml/cex" xmlns:w16cid="http://schemas.microsoft.com/office/word/2016/wordml/cid" xmlns:w16="http://schemas.microsoft.com/office/word/2018/wordml" xmlns:w16sdtdh="http://schemas.microsoft.com/office/word/2020/wordml/sdtdatahash" xmlns:w16se="http://schemas.microsoft.com/office/word/2015/wordml/symex" xmlns:wpg="http://schemas.microsoft.com/office/word/2010/wordprocessingGroup" xmlns:wpi="http://schemas.microsoft.com/office/word/2010/wordprocessingInk" xmlns:wne="http://schemas.microsoft.com/office/word/2006/wordml" xmlns:wps="http://schemas.microsoft.com/office/word/2010/wordprocessingShape" mc:Ignorable="w14 w15 w16se w16cid w16 w16cex w16sdtdh wp14">
   <w:abstractNum w:abstractNumId="0" w15:restartNumberingAfterBreak="0">
     <w:nsid w:val="132C2EF7"/>
     <w:multiLevelType w:val="hybridMultilevel"/>
@@ -1225,16 +3196,16 @@
       </w:rPr>
     </w:lvl>
   </w:abstractNum>
-  <w:num w:numId="1" w16cid:durableId="866869376">
+  <w:num w:numId="1">
     <w:abstractNumId w:val="3"/>
   </w:num>
-  <w:num w:numId="2" w16cid:durableId="1186097651">
+  <w:num w:numId="2">
     <w:abstractNumId w:val="0"/>
   </w:num>
-  <w:num w:numId="3" w16cid:durableId="1458142119">
+  <w:num w:numId="3">
     <w:abstractNumId w:val="1"/>
   </w:num>
-  <w:num w:numId="4" w16cid:durableId="2088652265">
+  <w:num w:numId="4">
     <w:abstractNumId w:val="2"/>
   </w:num>
 </w:numbering>
@@ -1784,7 +3755,6 @@
     <w:next w:val="Normal"/>
     <w:link w:val="Heading7Char"/>
     <w:uiPriority w:val="9"/>
-    <w:semiHidden/>
     <w:unhideWhenUsed/>
     <w:qFormat/>
     <w:rsid w:val="0090174D"/>
@@ -2102,7 +4072,6 @@
     <w:basedOn w:val="DefaultParagraphFont"/>
     <w:link w:val="Heading7"/>
     <w:uiPriority w:val="9"/>
-    <w:semiHidden/>
     <w:rsid w:val="0090174D"/>
     <w:rPr>
       <w:caps/>
@@ -2282,7 +4251,6 @@
     <w:basedOn w:val="Heading1"/>
     <w:next w:val="Normal"/>
     <w:uiPriority w:val="39"/>
-    <w:semiHidden/>
     <w:unhideWhenUsed/>
     <w:qFormat/>
     <w:rsid w:val="0090174D"/>
@@ -2290,37 +4258,83 @@
       <w:outlineLvl w:val="9"/>
     </w:pPr>
   </w:style>
+  <w:style w:type="paragraph" w:styleId="TOC2">
+    <w:name w:val="toc 2"/>
+    <w:basedOn w:val="Normal"/>
+    <w:next w:val="Normal"/>
+    <w:autoRedefine/>
+    <w:uiPriority w:val="39"/>
+    <w:unhideWhenUsed/>
+    <w:rsid w:val="006964F0"/>
+    <w:pPr>
+      <w:spacing w:after="100"/>
+      <w:ind w:left="200"/>
+    </w:pPr>
+  </w:style>
+  <w:style w:type="paragraph" w:styleId="TOC3">
+    <w:name w:val="toc 3"/>
+    <w:basedOn w:val="Normal"/>
+    <w:next w:val="Normal"/>
+    <w:autoRedefine/>
+    <w:uiPriority w:val="39"/>
+    <w:unhideWhenUsed/>
+    <w:rsid w:val="006964F0"/>
+    <w:pPr>
+      <w:spacing w:after="100"/>
+      <w:ind w:left="400"/>
+    </w:pPr>
+  </w:style>
+  <w:style w:type="paragraph" w:styleId="TOC1">
+    <w:name w:val="toc 1"/>
+    <w:basedOn w:val="Normal"/>
+    <w:next w:val="Normal"/>
+    <w:autoRedefine/>
+    <w:uiPriority w:val="39"/>
+    <w:unhideWhenUsed/>
+    <w:rsid w:val="006964F0"/>
+    <w:pPr>
+      <w:spacing w:after="100"/>
+    </w:pPr>
+  </w:style>
+  <w:style w:type="character" w:styleId="Hyperlink">
+    <w:name w:val="Hyperlink"/>
+    <w:basedOn w:val="DefaultParagraphFont"/>
+    <w:uiPriority w:val="99"/>
+    <w:unhideWhenUsed/>
+    <w:rsid w:val="006964F0"/>
+    <w:rPr>
+      <w:color w:val="0563C1" w:themeColor="hyperlink"/>
+      <w:u w:val="single"/>
+    </w:rPr>
+  </w:style>
+  <w:style w:type="character" w:styleId="UnresolvedMention">
+    <w:name w:val="Unresolved Mention"/>
+    <w:basedOn w:val="DefaultParagraphFont"/>
+    <w:uiPriority w:val="99"/>
+    <w:semiHidden/>
+    <w:unhideWhenUsed/>
+    <w:rsid w:val="00B30EB4"/>
+    <w:rPr>
+      <w:color w:val="605E5C"/>
+      <w:shd w:val="clear" w:color="auto" w:fill="E1DFDD"/>
+    </w:rPr>
+  </w:style>
+  <w:style w:type="character" w:styleId="FollowedHyperlink">
+    <w:name w:val="FollowedHyperlink"/>
+    <w:basedOn w:val="DefaultParagraphFont"/>
+    <w:uiPriority w:val="99"/>
+    <w:semiHidden/>
+    <w:unhideWhenUsed/>
+    <w:rsid w:val="00B35AD9"/>
+    <w:rPr>
+      <w:color w:val="954F72" w:themeColor="followedHyperlink"/>
+      <w:u w:val="single"/>
+    </w:rPr>
+  </w:style>
 </w:styles>
 </file>
 
 <file path=word/ink/ink1.xml><?xml version="1.0" encoding="utf-8"?>
-<inkml:ink xmlns:inkml="http://www.w3.org/2003/InkML">
-  <inkml:definitions>
-    <inkml:context xml:id="ctx0">
-      <inkml:inkSource xml:id="inkSrc0">
-        <inkml:traceFormat>
-          <inkml:channel name="X" type="integer" min="-2.14748E9" max="2.14748E9" units="cm"/>
-          <inkml:channel name="Y" type="integer" min="-2.14748E9" max="2.14748E9" units="cm"/>
-          <inkml:channel name="F" type="integer" max="32767" units="dev"/>
-        </inkml:traceFormat>
-        <inkml:channelProperties>
-          <inkml:channelProperty channel="X" name="resolution" value="1000" units="1/cm"/>
-          <inkml:channelProperty channel="Y" name="resolution" value="1000" units="1/cm"/>
-          <inkml:channelProperty channel="F" name="resolution" value="0" units="1/dev"/>
-        </inkml:channelProperties>
-      </inkml:inkSource>
-      <inkml:timestamp xml:id="ts0" timeString="2023-09-03T21:48:31.562"/>
-    </inkml:context>
-    <inkml:brush xml:id="br0">
-      <inkml:brushProperty name="width" value="0.02509" units="cm"/>
-      <inkml:brushProperty name="height" value="0.02509" units="cm"/>
-    </inkml:brush>
-  </inkml:definitions>
-  <inkml:trace contextRef="#ctx0" brushRef="#br0">0 1 24575,'0'0'0</inkml:trace>
-</inkml:ink>
-</file>
-
-<file path=word/ink/ink2.xml><?xml version="1.0" encoding="utf-8"?>
 <inkml:ink xmlns:inkml="http://www.w3.org/2003/InkML">
   <inkml:definitions>
     <inkml:context xml:id="ctx0">

</xml_diff>